<commit_message>
aggiunti i nuovi casi d'uso (con colori)
</commit_message>
<xml_diff>
--- a/Parte1/documentation/Casi d'uso/casi d'uso 1.0.docx
+++ b/Parte1/documentation/Casi d'uso/casi d'uso 1.0.docx
@@ -2,6 +2,16 @@
 <file path=word/document.xml><?xml version="1.0" encoding="utf-8"?>
 <w:document xmlns:wpc="http://schemas.microsoft.com/office/word/2010/wordprocessingCanvas" xmlns:cx="http://schemas.microsoft.com/office/drawing/2014/chartex" xmlns:cx1="http://schemas.microsoft.com/office/drawing/2015/9/8/chartex" xmlns:cx2="http://schemas.microsoft.com/office/drawing/2015/10/21/chartex" xmlns:cx3="http://schemas.microsoft.com/office/drawing/2016/5/9/chartex" xmlns:cx4="http://schemas.microsoft.com/office/drawing/2016/5/10/chartex" xmlns:cx5="http://schemas.microsoft.com/office/drawing/2016/5/11/chartex" xmlns:cx6="http://schemas.microsoft.com/office/drawing/2016/5/12/chartex" xmlns:cx7="http://schemas.microsoft.com/office/drawing/2016/5/13/chartex" xmlns:cx8="http://schemas.microsoft.com/office/drawing/2016/5/14/chartex" xmlns:mc="http://schemas.openxmlformats.org/markup-compatibility/2006" xmlns:aink="http://schemas.microsoft.com/office/drawing/2016/ink" xmlns:am3d="http://schemas.microsoft.com/office/drawing/2017/model3d" xmlns:o="urn:schemas-microsoft-com:office:office" xmlns:r="http://schemas.openxmlformats.org/officeDocument/2006/relationships" xmlns:m="http://schemas.openxmlformats.org/officeDocument/2006/math" xmlns:v="urn:schemas-microsoft-com:vml" xmlns:wp14="http://schemas.microsoft.com/office/word/2010/wordprocessingDrawing" xmlns:wp="http://schemas.openxmlformats.org/drawingml/2006/wordprocessingDrawing" xmlns:w10="urn:schemas-microsoft-com:office:word" xmlns:w="http://schemas.openxmlformats.org/wordprocessingml/2006/main" xmlns:w14="http://schemas.microsoft.com/office/word/2010/wordml" xmlns:w15="http://schemas.microsoft.com/office/word/2012/wordml" xmlns:w16cid="http://schemas.microsoft.com/office/word/2016/wordml/cid" xmlns:w16se="http://schemas.microsoft.com/office/word/2015/wordml/symex" xmlns:wpg="http://schemas.microsoft.com/office/word/2010/wordprocessingGroup" xmlns:wpi="http://schemas.microsoft.com/office/word/2010/wordprocessingInk" xmlns:wne="http://schemas.microsoft.com/office/word/2006/wordml" xmlns:wps="http://schemas.microsoft.com/office/word/2010/wordprocessingShape" mc:Ignorable="w14 w15 w16se w16cid wp14">
   <w:body>
+    <w:p/>
+    <w:p/>
+    <w:p/>
+    <w:p/>
+    <w:p/>
+    <w:p/>
+    <w:p/>
+    <w:p/>
+    <w:p/>
+    <w:p/>
     <w:p/>
     <w:p/>
     <w:p/>
@@ -95,6 +105,248 @@
         </w:pBdr>
         <w:spacing w:after="160" w:line="259" w:lineRule="auto"/>
       </w:pPr>
+      <w:r>
+        <w:rPr>
+          <w:noProof/>
+        </w:rPr>
+        <mc:AlternateContent>
+          <mc:Choice Requires="wps">
+            <w:drawing>
+              <wp:anchor distT="45720" distB="45720" distL="114300" distR="114300" simplePos="0" relativeHeight="251751424" behindDoc="0" locked="0" layoutInCell="1" allowOverlap="1" wp14:anchorId="1A4EE75D" wp14:editId="600E9E5E">
+                <wp:simplePos x="0" y="0"/>
+                <wp:positionH relativeFrom="column">
+                  <wp:posOffset>1847850</wp:posOffset>
+                </wp:positionH>
+                <wp:positionV relativeFrom="paragraph">
+                  <wp:posOffset>44450</wp:posOffset>
+                </wp:positionV>
+                <wp:extent cx="2360930" cy="1404620"/>
+                <wp:effectExtent l="0" t="0" r="3810" b="8255"/>
+                <wp:wrapSquare wrapText="bothSides"/>
+                <wp:docPr id="1" name="Casella di testo 2"/>
+                <wp:cNvGraphicFramePr>
+                  <a:graphicFrameLocks xmlns:a="http://schemas.openxmlformats.org/drawingml/2006/main"/>
+                </wp:cNvGraphicFramePr>
+                <a:graphic xmlns:a="http://schemas.openxmlformats.org/drawingml/2006/main">
+                  <a:graphicData uri="http://schemas.microsoft.com/office/word/2010/wordprocessingShape">
+                    <wps:wsp>
+                      <wps:cNvSpPr txBox="1">
+                        <a:spLocks noChangeArrowheads="1"/>
+                      </wps:cNvSpPr>
+                      <wps:spPr bwMode="auto">
+                        <a:xfrm>
+                          <a:off x="0" y="0"/>
+                          <a:ext cx="2360930" cy="1404620"/>
+                        </a:xfrm>
+                        <a:prstGeom prst="rect">
+                          <a:avLst/>
+                        </a:prstGeom>
+                        <a:solidFill>
+                          <a:srgbClr val="FFFFFF"/>
+                        </a:solidFill>
+                        <a:ln w="9525">
+                          <a:noFill/>
+                          <a:miter lim="800000"/>
+                          <a:headEnd/>
+                          <a:tailEnd/>
+                        </a:ln>
+                      </wps:spPr>
+                      <wps:txbx>
+                        <w:txbxContent>
+                          <w:p>
+                            <w:pPr>
+                              <w:jc w:val="center"/>
+                              <w:rPr>
+                                <w:sz w:val="24"/>
+                                <w:szCs w:val="24"/>
+                              </w:rPr>
+                            </w:pPr>
+                            <w:r>
+                              <w:rPr>
+                                <w:sz w:val="24"/>
+                                <w:szCs w:val="24"/>
+                              </w:rPr>
+                              <w:t>Legenda</w:t>
+                            </w:r>
+                            <w:r>
+                              <w:rPr>
+                                <w:sz w:val="24"/>
+                                <w:szCs w:val="24"/>
+                              </w:rPr>
+                              <w:t>:</w:t>
+                            </w:r>
+                          </w:p>
+                          <w:p>
+                            <w:pPr>
+                              <w:jc w:val="center"/>
+                              <w:rPr>
+                                <w:sz w:val="24"/>
+                                <w:szCs w:val="24"/>
+                              </w:rPr>
+                            </w:pPr>
+                          </w:p>
+                          <w:p>
+                            <w:pPr>
+                              <w:jc w:val="center"/>
+                              <w:rPr>
+                                <w:sz w:val="24"/>
+                                <w:szCs w:val="24"/>
+                              </w:rPr>
+                            </w:pPr>
+                            <w:r>
+                              <w:rPr>
+                                <w:color w:val="00B050"/>
+                                <w:sz w:val="24"/>
+                                <w:szCs w:val="24"/>
+                              </w:rPr>
+                              <w:t xml:space="preserve">VERDE </w:t>
+                            </w:r>
+                            <w:r>
+                              <w:rPr>
+                                <w:sz w:val="24"/>
+                                <w:szCs w:val="24"/>
+                              </w:rPr>
+                              <w:t>= casi d’uso modificati</w:t>
+                            </w:r>
+                          </w:p>
+                          <w:p>
+                            <w:pPr>
+                              <w:jc w:val="center"/>
+                              <w:rPr>
+                                <w:sz w:val="24"/>
+                                <w:szCs w:val="24"/>
+                              </w:rPr>
+                            </w:pPr>
+                            <w:r>
+                              <w:rPr>
+                                <w:color w:val="FF0000"/>
+                                <w:sz w:val="24"/>
+                                <w:szCs w:val="24"/>
+                              </w:rPr>
+                              <w:t xml:space="preserve">ROSSO </w:t>
+                            </w:r>
+                            <w:r>
+                              <w:rPr>
+                                <w:sz w:val="24"/>
+                                <w:szCs w:val="24"/>
+                              </w:rPr>
+                              <w:t>= casi d’uso aggiunti</w:t>
+                            </w:r>
+                          </w:p>
+                        </w:txbxContent>
+                      </wps:txbx>
+                      <wps:bodyPr rot="0" vert="horz" wrap="square" lIns="91440" tIns="45720" rIns="91440" bIns="45720" anchor="t" anchorCtr="0">
+                        <a:spAutoFit/>
+                      </wps:bodyPr>
+                    </wps:wsp>
+                  </a:graphicData>
+                </a:graphic>
+                <wp14:sizeRelH relativeFrom="margin">
+                  <wp14:pctWidth>40000</wp14:pctWidth>
+                </wp14:sizeRelH>
+                <wp14:sizeRelV relativeFrom="margin">
+                  <wp14:pctHeight>20000</wp14:pctHeight>
+                </wp14:sizeRelV>
+              </wp:anchor>
+            </w:drawing>
+          </mc:Choice>
+          <mc:Fallback>
+            <w:pict>
+              <v:shapetype w14:anchorId="1A4EE75D" id="_x0000_t202" coordsize="21600,21600" o:spt="202" path="m,l,21600r21600,l21600,xe">
+                <v:stroke joinstyle="miter"/>
+                <v:path gradientshapeok="t" o:connecttype="rect"/>
+              </v:shapetype>
+              <v:shape id="Casella di testo 2" o:spid="_x0000_s1026" type="#_x0000_t202" style="position:absolute;margin-left:145.5pt;margin-top:3.5pt;width:185.9pt;height:110.6pt;z-index:251751424;visibility:visible;mso-wrap-style:square;mso-width-percent:400;mso-height-percent:200;mso-wrap-distance-left:9pt;mso-wrap-distance-top:3.6pt;mso-wrap-distance-right:9pt;mso-wrap-distance-bottom:3.6pt;mso-position-horizontal:absolute;mso-position-horizontal-relative:text;mso-position-vertical:absolute;mso-position-vertical-relative:text;mso-width-percent:400;mso-height-percent:200;mso-width-relative:margin;mso-height-relative:margin;v-text-anchor:top" o:gfxdata="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" stroked="f">
+                <v:textbox style="mso-fit-shape-to-text:t">
+                  <w:txbxContent>
+                    <w:p>
+                      <w:pPr>
+                        <w:jc w:val="center"/>
+                        <w:rPr>
+                          <w:sz w:val="24"/>
+                          <w:szCs w:val="24"/>
+                        </w:rPr>
+                      </w:pPr>
+                      <w:r>
+                        <w:rPr>
+                          <w:sz w:val="24"/>
+                          <w:szCs w:val="24"/>
+                        </w:rPr>
+                        <w:t>Legenda</w:t>
+                      </w:r>
+                      <w:r>
+                        <w:rPr>
+                          <w:sz w:val="24"/>
+                          <w:szCs w:val="24"/>
+                        </w:rPr>
+                        <w:t>:</w:t>
+                      </w:r>
+                    </w:p>
+                    <w:p>
+                      <w:pPr>
+                        <w:jc w:val="center"/>
+                        <w:rPr>
+                          <w:sz w:val="24"/>
+                          <w:szCs w:val="24"/>
+                        </w:rPr>
+                      </w:pPr>
+                    </w:p>
+                    <w:p>
+                      <w:pPr>
+                        <w:jc w:val="center"/>
+                        <w:rPr>
+                          <w:sz w:val="24"/>
+                          <w:szCs w:val="24"/>
+                        </w:rPr>
+                      </w:pPr>
+                      <w:r>
+                        <w:rPr>
+                          <w:color w:val="00B050"/>
+                          <w:sz w:val="24"/>
+                          <w:szCs w:val="24"/>
+                        </w:rPr>
+                        <w:t xml:space="preserve">VERDE </w:t>
+                      </w:r>
+                      <w:r>
+                        <w:rPr>
+                          <w:sz w:val="24"/>
+                          <w:szCs w:val="24"/>
+                        </w:rPr>
+                        <w:t>= casi d’uso modificati</w:t>
+                      </w:r>
+                    </w:p>
+                    <w:p>
+                      <w:pPr>
+                        <w:jc w:val="center"/>
+                        <w:rPr>
+                          <w:sz w:val="24"/>
+                          <w:szCs w:val="24"/>
+                        </w:rPr>
+                      </w:pPr>
+                      <w:r>
+                        <w:rPr>
+                          <w:color w:val="FF0000"/>
+                          <w:sz w:val="24"/>
+                          <w:szCs w:val="24"/>
+                        </w:rPr>
+                        <w:t xml:space="preserve">ROSSO </w:t>
+                      </w:r>
+                      <w:r>
+                        <w:rPr>
+                          <w:sz w:val="24"/>
+                          <w:szCs w:val="24"/>
+                        </w:rPr>
+                        <w:t>= casi d’uso aggiunti</w:t>
+                      </w:r>
+                    </w:p>
+                  </w:txbxContent>
+                </v:textbox>
+                <w10:wrap type="square"/>
+              </v:shape>
+            </w:pict>
+          </mc:Fallback>
+        </mc:AlternateContent>
+      </w:r>
       <w:r>
         <w:br w:type="page"/>
       </w:r>
@@ -127,7 +379,7 @@
                   <wp:posOffset>149414</wp:posOffset>
                 </wp:positionV>
                 <wp:extent cx="1943100" cy="673100"/>
-                <wp:effectExtent l="0" t="0" r="19050" b="12700"/>
+                <wp:effectExtent l="19050" t="19050" r="19050" b="12700"/>
                 <wp:wrapNone/>
                 <wp:docPr id="244" name="Ovale 244"/>
                 <wp:cNvGraphicFramePr/>
@@ -143,6 +395,7 @@
                         <a:prstGeom prst="ellipse">
                           <a:avLst/>
                         </a:prstGeom>
+                        <a:ln w="28575"/>
                       </wps:spPr>
                       <wps:style>
                         <a:lnRef idx="2">
@@ -190,7 +443,7 @@
           </mc:Choice>
           <mc:Fallback>
             <w:pict>
-              <v:oval w14:anchorId="65B2D73F" id="Ovale 244" o:spid="_x0000_s1026" style="position:absolute;margin-left:157.3pt;margin-top:11.75pt;width:153pt;height:53pt;z-index:251692032;visibility:visible;mso-wrap-style:square;mso-width-percent:0;mso-height-percent:0;mso-wrap-distance-left:9pt;mso-wrap-distance-top:0;mso-wrap-distance-right:9pt;mso-wrap-distance-bottom:0;mso-position-horizontal:absolute;mso-position-horizontal-relative:margin;mso-position-vertical:absolute;mso-position-vertical-relative:text;mso-width-percent:0;mso-height-percent:0;mso-width-relative:margin;mso-height-relative:margin;v-text-anchor:middle" o:gfxdata="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" fillcolor="white [3201]" strokecolor="black [3200]" strokeweight="1pt">
+              <v:oval w14:anchorId="65B2D73F" id="Ovale 244" o:spid="_x0000_s1026" style="position:absolute;margin-left:157.3pt;margin-top:11.75pt;width:153pt;height:53pt;z-index:251692032;visibility:visible;mso-wrap-style:square;mso-width-percent:0;mso-height-percent:0;mso-wrap-distance-left:9pt;mso-wrap-distance-top:0;mso-wrap-distance-right:9pt;mso-wrap-distance-bottom:0;mso-position-horizontal:absolute;mso-position-horizontal-relative:margin;mso-position-vertical:absolute;mso-position-vertical-relative:text;mso-width-percent:0;mso-height-percent:0;mso-width-relative:margin;mso-height-relative:margin;v-text-anchor:middle" o:gfxdata="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" fillcolor="white [3201]" strokecolor="black [3200]" strokeweight="2.25pt">
                 <v:stroke joinstyle="miter"/>
                 <v:textbox>
                   <w:txbxContent>
@@ -211,7 +464,10 @@
         </mc:AlternateContent>
       </w:r>
     </w:p>
-    <w:p/>
+    <w:p>
+      <w:bookmarkStart w:id="0" w:name="_GoBack"/>
+      <w:bookmarkEnd w:id="0"/>
+    </w:p>
     <w:p>
       <w:r>
         <w:rPr>
@@ -287,7 +543,7 @@
           </mc:Choice>
           <mc:Fallback>
             <w:pict>
-              <v:shapetype w14:anchorId="63FC2E5A" id="_x0000_t32" coordsize="21600,21600" o:spt="32" o:oned="t" path="m,l21600,21600e" filled="f">
+              <v:shapetype w14:anchorId="6D5ED3A0" id="_x0000_t32" coordsize="21600,21600" o:spt="32" o:oned="t" path="m,l21600,21600e" filled="f">
                 <v:path arrowok="t" fillok="f" o:connecttype="none"/>
                 <o:lock v:ext="edit" shapetype="t"/>
               </v:shapetype>
@@ -317,7 +573,7 @@
                   <wp:posOffset>86572</wp:posOffset>
                 </wp:positionV>
                 <wp:extent cx="1016000" cy="770467"/>
-                <wp:effectExtent l="0" t="0" r="12700" b="10795"/>
+                <wp:effectExtent l="19050" t="19050" r="12700" b="10795"/>
                 <wp:wrapNone/>
                 <wp:docPr id="242" name="Ovale 242"/>
                 <wp:cNvGraphicFramePr/>
@@ -333,6 +589,7 @@
                         <a:prstGeom prst="ellipse">
                           <a:avLst/>
                         </a:prstGeom>
+                        <a:ln w="28575"/>
                       </wps:spPr>
                       <wps:style>
                         <a:lnRef idx="2">
@@ -388,7 +645,7 @@
           </mc:Choice>
           <mc:Fallback>
             <w:pict>
-              <v:oval w14:anchorId="793BFCC5" id="Ovale 242" o:spid="_x0000_s1027" style="position:absolute;margin-left:371.35pt;margin-top:6.8pt;width:80pt;height:60.65pt;z-index:251689984;visibility:visible;mso-wrap-style:square;mso-width-percent:0;mso-height-percent:0;mso-wrap-distance-left:9pt;mso-wrap-distance-top:0;mso-wrap-distance-right:9pt;mso-wrap-distance-bottom:0;mso-position-horizontal:absolute;mso-position-horizontal-relative:margin;mso-position-vertical:absolute;mso-position-vertical-relative:text;mso-width-percent:0;mso-height-percent:0;mso-width-relative:margin;mso-height-relative:margin;v-text-anchor:middle" o:gfxdata="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" fillcolor="white [3201]" strokecolor="black [3200]" strokeweight="1pt">
+              <v:oval w14:anchorId="793BFCC5" id="Ovale 242" o:spid="_x0000_s1027" style="position:absolute;margin-left:371.35pt;margin-top:6.8pt;width:80pt;height:60.65pt;z-index:251689984;visibility:visible;mso-wrap-style:square;mso-width-percent:0;mso-height-percent:0;mso-wrap-distance-left:9pt;mso-wrap-distance-top:0;mso-wrap-distance-right:9pt;mso-wrap-distance-bottom:0;mso-position-horizontal:absolute;mso-position-horizontal-relative:margin;mso-position-vertical:absolute;mso-position-vertical-relative:text;mso-width-percent:0;mso-height-percent:0;mso-width-relative:margin;mso-height-relative:margin;v-text-anchor:middle" o:gfxdata="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" fillcolor="white [3201]" strokecolor="black [3200]" strokeweight="2.25pt">
                 <v:stroke joinstyle="miter"/>
                 <v:textbox>
                   <w:txbxContent>
@@ -630,7 +887,7 @@
           </mc:Choice>
           <mc:Fallback>
             <w:pict>
-              <v:shape w14:anchorId="3A56B177" id="Connettore 2 248" o:spid="_x0000_s1026" type="#_x0000_t32" style="position:absolute;margin-left:308.9pt;margin-top:8pt;width:62.65pt;height:17.75pt;flip:y;z-index:251695104;visibility:visible;mso-wrap-style:square;mso-width-percent:0;mso-height-percent:0;mso-wrap-distance-left:9pt;mso-wrap-distance-top:0;mso-wrap-distance-right:9pt;mso-wrap-distance-bottom:0;mso-position-horizontal:absolute;mso-position-horizontal-relative:text;mso-position-vertical:absolute;mso-position-vertical-relative:text;mso-width-percent:0;mso-height-percent:0;mso-width-relative:margin;mso-height-relative:margin" o:gfxdata="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" strokecolor="black [3200]">
+              <v:shape w14:anchorId="71C630D2" id="Connettore 2 248" o:spid="_x0000_s1026" type="#_x0000_t32" style="position:absolute;margin-left:308.9pt;margin-top:8pt;width:62.65pt;height:17.75pt;flip:y;z-index:251695104;visibility:visible;mso-wrap-style:square;mso-width-percent:0;mso-height-percent:0;mso-wrap-distance-left:9pt;mso-wrap-distance-top:0;mso-wrap-distance-right:9pt;mso-wrap-distance-bottom:0;mso-position-horizontal:absolute;mso-position-horizontal-relative:text;mso-position-vertical:absolute;mso-position-vertical-relative:text;mso-width-percent:0;mso-height-percent:0;mso-width-relative:margin;mso-height-relative:margin" o:gfxdata="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" strokecolor="black [3200]">
                 <v:stroke dashstyle="dash" endarrow="open"/>
               </v:shape>
             </w:pict>
@@ -656,7 +913,7 @@
                   <wp:posOffset>19496</wp:posOffset>
                 </wp:positionV>
                 <wp:extent cx="1943100" cy="673100"/>
-                <wp:effectExtent l="0" t="0" r="19050" b="12700"/>
+                <wp:effectExtent l="19050" t="19050" r="19050" b="12700"/>
                 <wp:wrapNone/>
                 <wp:docPr id="243" name="Ovale 243"/>
                 <wp:cNvGraphicFramePr/>
@@ -672,6 +929,7 @@
                         <a:prstGeom prst="ellipse">
                           <a:avLst/>
                         </a:prstGeom>
+                        <a:ln w="28575"/>
                       </wps:spPr>
                       <wps:style>
                         <a:lnRef idx="2">
@@ -722,7 +980,7 @@
           </mc:Choice>
           <mc:Fallback>
             <w:pict>
-              <v:oval w14:anchorId="24E7732F" id="Ovale 243" o:spid="_x0000_s1029" style="position:absolute;margin-left:155.65pt;margin-top:1.55pt;width:153pt;height:53pt;z-index:251691008;visibility:visible;mso-wrap-style:square;mso-width-percent:0;mso-height-percent:0;mso-wrap-distance-left:9pt;mso-wrap-distance-top:0;mso-wrap-distance-right:9pt;mso-wrap-distance-bottom:0;mso-position-horizontal:absolute;mso-position-horizontal-relative:margin;mso-position-vertical:absolute;mso-position-vertical-relative:text;mso-width-percent:0;mso-height-percent:0;mso-width-relative:margin;mso-height-relative:margin;v-text-anchor:middle" o:gfxdata="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" fillcolor="white [3201]" strokecolor="black [3200]" strokeweight="1pt">
+              <v:oval w14:anchorId="24E7732F" id="Ovale 243" o:spid="_x0000_s1029" style="position:absolute;margin-left:155.65pt;margin-top:1.55pt;width:153pt;height:53pt;z-index:251691008;visibility:visible;mso-wrap-style:square;mso-width-percent:0;mso-height-percent:0;mso-wrap-distance-left:9pt;mso-wrap-distance-top:0;mso-wrap-distance-right:9pt;mso-wrap-distance-bottom:0;mso-position-horizontal:absolute;mso-position-horizontal-relative:margin;mso-position-vertical:absolute;mso-position-vertical-relative:text;mso-width-percent:0;mso-height-percent:0;mso-width-relative:margin;mso-height-relative:margin;v-text-anchor:middle" o:gfxdata="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" fillcolor="white [3201]" strokecolor="black [3200]" strokeweight="2.25pt">
                 <v:stroke joinstyle="miter"/>
                 <v:textbox>
                   <w:txbxContent>
@@ -885,7 +1143,7 @@
           </mc:Choice>
           <mc:Fallback>
             <w:pict>
-              <v:shape w14:anchorId="07D3F6D2" id="Connettore 2 195" o:spid="_x0000_s1026" type="#_x0000_t32" style="position:absolute;margin-left:301.1pt;margin-top:10.25pt;width:93.8pt;height:80.4pt;flip:y;z-index:251666432;visibility:visible;mso-wrap-style:square;mso-width-percent:0;mso-height-percent:0;mso-wrap-distance-left:9pt;mso-wrap-distance-top:0;mso-wrap-distance-right:9pt;mso-wrap-distance-bottom:0;mso-position-horizontal:absolute;mso-position-horizontal-relative:text;mso-position-vertical:absolute;mso-position-vertical-relative:text;mso-width-percent:0;mso-height-percent:0;mso-width-relative:margin;mso-height-relative:margin" o:gfxdata="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" strokecolor="black [3200]">
+              <v:shape w14:anchorId="618E2F02" id="Connettore 2 195" o:spid="_x0000_s1026" type="#_x0000_t32" style="position:absolute;margin-left:301.1pt;margin-top:10.25pt;width:93.8pt;height:80.4pt;flip:y;z-index:251666432;visibility:visible;mso-wrap-style:square;mso-width-percent:0;mso-height-percent:0;mso-wrap-distance-left:9pt;mso-wrap-distance-top:0;mso-wrap-distance-right:9pt;mso-wrap-distance-bottom:0;mso-position-horizontal:absolute;mso-position-horizontal-relative:text;mso-position-vertical:absolute;mso-position-vertical-relative:text;mso-width-percent:0;mso-height-percent:0;mso-width-relative:margin;mso-height-relative:margin" o:gfxdata="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" strokecolor="black [3200]">
                 <v:stroke dashstyle="dash" endarrow="open"/>
               </v:shape>
             </w:pict>
@@ -966,7 +1224,7 @@
           </mc:Choice>
           <mc:Fallback>
             <w:pict>
-              <v:shape w14:anchorId="2784F9AB" id="Connettore 2 246" o:spid="_x0000_s1026" type="#_x0000_t32" style="position:absolute;margin-left:30.25pt;margin-top:10.25pt;width:125.3pt;height:48.1pt;flip:y;z-index:251694080;visibility:visible;mso-wrap-style:square;mso-width-percent:0;mso-height-percent:0;mso-wrap-distance-left:9pt;mso-wrap-distance-top:0;mso-wrap-distance-right:9pt;mso-wrap-distance-bottom:0;mso-position-horizontal:absolute;mso-position-horizontal-relative:text;mso-position-vertical:absolute;mso-position-vertical-relative:text;mso-width-percent:0;mso-height-percent:0;mso-width-relative:margin;mso-height-relative:margin" o:gfxdata="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" strokecolor="black [3200]">
+              <v:shape w14:anchorId="4446D768" id="Connettore 2 246" o:spid="_x0000_s1026" type="#_x0000_t32" style="position:absolute;margin-left:30.25pt;margin-top:10.25pt;width:125.3pt;height:48.1pt;flip:y;z-index:251694080;visibility:visible;mso-wrap-style:square;mso-width-percent:0;mso-height-percent:0;mso-wrap-distance-left:9pt;mso-wrap-distance-top:0;mso-wrap-distance-right:9pt;mso-wrap-distance-bottom:0;mso-position-horizontal:absolute;mso-position-horizontal-relative:text;mso-position-vertical:absolute;mso-position-vertical-relative:text;mso-width-percent:0;mso-height-percent:0;mso-width-relative:margin;mso-height-relative:margin" o:gfxdata="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" strokecolor="black [3200]">
                 <v:stroke endarrow="open"/>
               </v:shape>
             </w:pict>
@@ -1183,7 +1441,7 @@
           </mc:Choice>
           <mc:Fallback>
             <w:pict>
-              <v:shape w14:anchorId="30BE5C8E" id="Connettore 2 194" o:spid="_x0000_s1026" type="#_x0000_t32" style="position:absolute;margin-left:28.4pt;margin-top:15.65pt;width:120.6pt;height:41.15pt;z-index:251672576;visibility:visible;mso-wrap-style:square;mso-width-percent:0;mso-height-percent:0;mso-wrap-distance-left:9pt;mso-wrap-distance-top:0;mso-wrap-distance-right:9pt;mso-wrap-distance-bottom:0;mso-position-horizontal:absolute;mso-position-horizontal-relative:text;mso-position-vertical:absolute;mso-position-vertical-relative:text;mso-width-percent:0;mso-height-percent:0;mso-width-relative:margin;mso-height-relative:margin" o:gfxdata="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" strokecolor="black [3200]">
+              <v:shape w14:anchorId="0E04F798" id="Connettore 2 194" o:spid="_x0000_s1026" type="#_x0000_t32" style="position:absolute;margin-left:28.4pt;margin-top:15.65pt;width:120.6pt;height:41.15pt;z-index:251672576;visibility:visible;mso-wrap-style:square;mso-width-percent:0;mso-height-percent:0;mso-wrap-distance-left:9pt;mso-wrap-distance-top:0;mso-wrap-distance-right:9pt;mso-wrap-distance-bottom:0;mso-position-horizontal:absolute;mso-position-horizontal-relative:text;mso-position-vertical:absolute;mso-position-vertical-relative:text;mso-width-percent:0;mso-height-percent:0;mso-width-relative:margin;mso-height-relative:margin" o:gfxdata="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" strokecolor="black [3200]">
                 <v:stroke endarrow="open"/>
               </v:shape>
             </w:pict>
@@ -1219,7 +1477,7 @@
                   <wp:posOffset>55806</wp:posOffset>
                 </wp:positionV>
                 <wp:extent cx="1943100" cy="673100"/>
-                <wp:effectExtent l="0" t="0" r="19050" b="12700"/>
+                <wp:effectExtent l="19050" t="19050" r="19050" b="12700"/>
                 <wp:wrapNone/>
                 <wp:docPr id="198" name="Ovale 198"/>
                 <wp:cNvGraphicFramePr/>
@@ -1235,6 +1493,10 @@
                         <a:prstGeom prst="ellipse">
                           <a:avLst/>
                         </a:prstGeom>
+                        <a:solidFill>
+                          <a:schemeClr val="bg1"/>
+                        </a:solidFill>
+                        <a:ln w="28575"/>
                       </wps:spPr>
                       <wps:style>
                         <a:lnRef idx="2">
@@ -1282,7 +1544,7 @@
           </mc:Choice>
           <mc:Fallback>
             <w:pict>
-              <v:oval w14:anchorId="1ADE6E87" id="Ovale 198" o:spid="_x0000_s1031" style="position:absolute;left:0;text-align:left;margin-left:148.25pt;margin-top:4.4pt;width:153pt;height:53pt;z-index:251665408;visibility:visible;mso-wrap-style:square;mso-width-percent:0;mso-height-percent:0;mso-wrap-distance-left:9pt;mso-wrap-distance-top:0;mso-wrap-distance-right:9pt;mso-wrap-distance-bottom:0;mso-position-horizontal:absolute;mso-position-horizontal-relative:margin;mso-position-vertical:absolute;mso-position-vertical-relative:text;mso-width-percent:0;mso-height-percent:0;mso-width-relative:margin;mso-height-relative:margin;v-text-anchor:middle" o:gfxdata="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" fillcolor="white [3201]" strokecolor="black [3200]" strokeweight="1pt">
+              <v:oval w14:anchorId="1ADE6E87" id="Ovale 198" o:spid="_x0000_s1031" style="position:absolute;left:0;text-align:left;margin-left:148.25pt;margin-top:4.4pt;width:153pt;height:53pt;z-index:251665408;visibility:visible;mso-wrap-style:square;mso-width-percent:0;mso-height-percent:0;mso-wrap-distance-left:9pt;mso-wrap-distance-top:0;mso-wrap-distance-right:9pt;mso-wrap-distance-bottom:0;mso-position-horizontal:absolute;mso-position-horizontal-relative:margin;mso-position-vertical:absolute;mso-position-vertical-relative:text;mso-width-percent:0;mso-height-percent:0;mso-width-relative:margin;mso-height-relative:margin;v-text-anchor:middle" o:gfxdata="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" fillcolor="white [3212]" strokecolor="black [3200]" strokeweight="2.25pt">
                 <v:stroke joinstyle="miter"/>
                 <v:textbox>
                   <w:txbxContent>
@@ -1634,7 +1896,7 @@
                   <wp:posOffset>36830</wp:posOffset>
                 </wp:positionV>
                 <wp:extent cx="1016000" cy="770255"/>
-                <wp:effectExtent l="0" t="0" r="12700" b="10795"/>
+                <wp:effectExtent l="19050" t="19050" r="12700" b="10795"/>
                 <wp:wrapNone/>
                 <wp:docPr id="95" name="Ovale 95"/>
                 <wp:cNvGraphicFramePr/>
@@ -1650,6 +1912,7 @@
                         <a:prstGeom prst="ellipse">
                           <a:avLst/>
                         </a:prstGeom>
+                        <a:ln w="28575"/>
                       </wps:spPr>
                       <wps:style>
                         <a:lnRef idx="2">
@@ -1705,7 +1968,7 @@
           </mc:Choice>
           <mc:Fallback>
             <w:pict>
-              <v:oval w14:anchorId="55259B7F" id="Ovale 95" o:spid="_x0000_s1034" style="position:absolute;left:0;text-align:left;margin-left:373.3pt;margin-top:2.9pt;width:80pt;height:60.65pt;z-index:251706368;visibility:visible;mso-wrap-style:square;mso-width-percent:0;mso-height-percent:0;mso-wrap-distance-left:9pt;mso-wrap-distance-top:0;mso-wrap-distance-right:9pt;mso-wrap-distance-bottom:0;mso-position-horizontal:absolute;mso-position-horizontal-relative:margin;mso-position-vertical:absolute;mso-position-vertical-relative:text;mso-width-percent:0;mso-height-percent:0;mso-width-relative:margin;mso-height-relative:margin;v-text-anchor:middle" o:gfxdata="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" fillcolor="white [3201]" strokecolor="black [3200]" strokeweight="1pt">
+              <v:oval w14:anchorId="55259B7F" id="Ovale 95" o:spid="_x0000_s1034" style="position:absolute;left:0;text-align:left;margin-left:373.3pt;margin-top:2.9pt;width:80pt;height:60.65pt;z-index:251706368;visibility:visible;mso-wrap-style:square;mso-width-percent:0;mso-height-percent:0;mso-wrap-distance-left:9pt;mso-wrap-distance-top:0;mso-wrap-distance-right:9pt;mso-wrap-distance-bottom:0;mso-position-horizontal:absolute;mso-position-horizontal-relative:margin;mso-position-vertical:absolute;mso-position-vertical-relative:text;mso-width-percent:0;mso-height-percent:0;mso-width-relative:margin;mso-height-relative:margin;v-text-anchor:middle" o:gfxdata="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" fillcolor="white [3201]" strokecolor="black [3200]" strokeweight="2.25pt">
                 <v:stroke joinstyle="miter"/>
                 <v:textbox>
                   <w:txbxContent>
@@ -1752,7 +2015,7 @@
                   <wp:posOffset>170650</wp:posOffset>
                 </wp:positionV>
                 <wp:extent cx="1943100" cy="673100"/>
-                <wp:effectExtent l="0" t="0" r="19050" b="12700"/>
+                <wp:effectExtent l="19050" t="19050" r="19050" b="12700"/>
                 <wp:wrapNone/>
                 <wp:docPr id="94" name="Ovale 94"/>
                 <wp:cNvGraphicFramePr/>
@@ -1768,6 +2031,7 @@
                         <a:prstGeom prst="ellipse">
                           <a:avLst/>
                         </a:prstGeom>
+                        <a:ln w="28575"/>
                       </wps:spPr>
                       <wps:style>
                         <a:lnRef idx="2">
@@ -1821,7 +2085,7 @@
           </mc:Choice>
           <mc:Fallback>
             <w:pict>
-              <v:oval w14:anchorId="7878F18D" id="Ovale 94" o:spid="_x0000_s1035" style="position:absolute;left:0;text-align:left;margin-left:148.3pt;margin-top:13.45pt;width:153pt;height:53pt;z-index:251705344;visibility:visible;mso-wrap-style:square;mso-width-percent:0;mso-height-percent:0;mso-wrap-distance-left:9pt;mso-wrap-distance-top:0;mso-wrap-distance-right:9pt;mso-wrap-distance-bottom:0;mso-position-horizontal:absolute;mso-position-horizontal-relative:margin;mso-position-vertical:absolute;mso-position-vertical-relative:text;mso-width-percent:0;mso-height-percent:0;mso-width-relative:margin;mso-height-relative:margin;v-text-anchor:middle" o:gfxdata="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" fillcolor="white [3201]" strokecolor="black [3200]" strokeweight="1pt">
+              <v:oval w14:anchorId="7878F18D" id="Ovale 94" o:spid="_x0000_s1035" style="position:absolute;left:0;text-align:left;margin-left:148.3pt;margin-top:13.45pt;width:153pt;height:53pt;z-index:251705344;visibility:visible;mso-wrap-style:square;mso-width-percent:0;mso-height-percent:0;mso-wrap-distance-left:9pt;mso-wrap-distance-top:0;mso-wrap-distance-right:9pt;mso-wrap-distance-bottom:0;mso-position-horizontal:absolute;mso-position-horizontal-relative:margin;mso-position-vertical:absolute;mso-position-vertical-relative:text;mso-width-percent:0;mso-height-percent:0;mso-width-relative:margin;mso-height-relative:margin;v-text-anchor:middle" o:gfxdata="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" fillcolor="white [3201]" strokecolor="black [3200]" strokeweight="2.25pt">
                 <v:stroke joinstyle="miter"/>
                 <v:textbox>
                   <w:txbxContent>
@@ -3305,7 +3569,7 @@
               <w:spacing w:line="240" w:lineRule="auto"/>
               <w:jc w:val="center"/>
             </w:pPr>
-            <w:bookmarkStart w:id="0" w:name="_Hlk503199095"/>
+            <w:bookmarkStart w:id="1" w:name="_Hlk503199095"/>
             <w:r>
               <w:lastRenderedPageBreak/>
               <w:t>NOME</w:t>
@@ -3344,8 +3608,6 @@
               </w:rPr>
               <w:t>DATI</w:t>
             </w:r>
-            <w:bookmarkStart w:id="1" w:name="_GoBack"/>
-            <w:bookmarkEnd w:id="1"/>
             <w:r>
               <w:rPr>
                 <w:b/>
@@ -3513,7 +3775,7 @@
           </w:p>
         </w:tc>
       </w:tr>
-      <w:bookmarkEnd w:id="0"/>
+      <w:bookmarkEnd w:id="1"/>
     </w:tbl>
     <w:p/>
     <w:p/>
@@ -3812,16 +4074,37 @@
               <w:rPr>
                 <w:u w:val="single"/>
               </w:rPr>
-              <w:t>Precondizione: la data odierna non è all’interno del periodo temporale in cui l’utente può</w:t>
-            </w:r>
-          </w:p>
-          <w:p>
-            <w:pPr>
-              <w:widowControl w:val="0"/>
-              <w:spacing w:line="240" w:lineRule="auto"/>
+              <w:t>Precondizione: la data odierna non è all’interno del periodo temporale in cui l’utente</w:t>
+            </w:r>
+            <w:r>
+              <w:rPr>
+                <w:u w:val="single"/>
+              </w:rPr>
+              <w:t xml:space="preserve">  </w:t>
+            </w:r>
+          </w:p>
+          <w:p>
+            <w:pPr>
+              <w:widowControl w:val="0"/>
+              <w:spacing w:line="240" w:lineRule="auto"/>
+              <w:rPr>
+                <w:u w:val="single"/>
+              </w:rPr>
             </w:pPr>
             <w:r>
               <w:t xml:space="preserve">            </w:t>
+            </w:r>
+            <w:r>
+              <w:rPr>
+                <w:u w:val="single"/>
+              </w:rPr>
+              <w:t>può</w:t>
+            </w:r>
+            <w:r>
+              <w:rPr>
+                <w:u w:val="single"/>
+              </w:rPr>
+              <w:t xml:space="preserve"> </w:t>
             </w:r>
             <w:r>
               <w:rPr>
@@ -4408,6 +4691,9 @@
               <w:widowControl w:val="0"/>
               <w:spacing w:line="240" w:lineRule="auto"/>
             </w:pPr>
+            <w:r>
+              <w:t xml:space="preserve">      </w:t>
+            </w:r>
             <w:r>
               <w:t>FINE</w:t>
             </w:r>

</xml_diff>

<commit_message>
riformattati i casi d'uso e aggiunto uml versione 5
</commit_message>
<xml_diff>
--- a/Parte1/documentation/Casi d'uso/casi d'uso 1.0.docx
+++ b/Parte1/documentation/Casi d'uso/casi d'uso 1.0.docx
@@ -443,7 +443,7 @@
           </mc:Choice>
           <mc:Fallback>
             <w:pict>
-              <v:oval w14:anchorId="65B2D73F" id="Ovale 244" o:spid="_x0000_s1026" style="position:absolute;margin-left:157.3pt;margin-top:11.75pt;width:153pt;height:53pt;z-index:251692032;visibility:visible;mso-wrap-style:square;mso-width-percent:0;mso-height-percent:0;mso-wrap-distance-left:9pt;mso-wrap-distance-top:0;mso-wrap-distance-right:9pt;mso-wrap-distance-bottom:0;mso-position-horizontal:absolute;mso-position-horizontal-relative:margin;mso-position-vertical:absolute;mso-position-vertical-relative:text;mso-width-percent:0;mso-height-percent:0;mso-width-relative:margin;mso-height-relative:margin;v-text-anchor:middle" o:gfxdata="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" fillcolor="white [3201]" strokecolor="black [3200]" strokeweight="2.25pt">
+              <v:oval w14:anchorId="65B2D73F" id="Ovale 244" o:spid="_x0000_s1027" style="position:absolute;margin-left:157.3pt;margin-top:11.75pt;width:153pt;height:53pt;z-index:251692032;visibility:visible;mso-wrap-style:square;mso-width-percent:0;mso-height-percent:0;mso-wrap-distance-left:9pt;mso-wrap-distance-top:0;mso-wrap-distance-right:9pt;mso-wrap-distance-bottom:0;mso-position-horizontal:absolute;mso-position-horizontal-relative:margin;mso-position-vertical:absolute;mso-position-vertical-relative:text;mso-width-percent:0;mso-height-percent:0;mso-width-relative:margin;mso-height-relative:margin;v-text-anchor:middle" o:gfxdata="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" fillcolor="white [3201]" strokecolor="black [3200]" strokeweight="2.25pt">
                 <v:stroke joinstyle="miter"/>
                 <v:textbox>
                   <w:txbxContent>
@@ -464,10 +464,7 @@
         </mc:AlternateContent>
       </w:r>
     </w:p>
-    <w:p>
-      <w:bookmarkStart w:id="0" w:name="_GoBack"/>
-      <w:bookmarkEnd w:id="0"/>
-    </w:p>
+    <w:p/>
     <w:p>
       <w:r>
         <w:rPr>
@@ -482,13 +479,13 @@
               <wp:anchor distT="0" distB="0" distL="114300" distR="114300" simplePos="0" relativeHeight="251693056" behindDoc="0" locked="0" layoutInCell="1" allowOverlap="1" wp14:anchorId="0CFE9B43" wp14:editId="1E971403">
                 <wp:simplePos x="0" y="0"/>
                 <wp:positionH relativeFrom="column">
-                  <wp:posOffset>360565</wp:posOffset>
+                  <wp:posOffset>422910</wp:posOffset>
                 </wp:positionH>
                 <wp:positionV relativeFrom="paragraph">
-                  <wp:posOffset>152803</wp:posOffset>
+                  <wp:posOffset>157751</wp:posOffset>
                 </wp:positionV>
-                <wp:extent cx="1633855" cy="1706765"/>
-                <wp:effectExtent l="0" t="38100" r="61595" b="27305"/>
+                <wp:extent cx="1568541" cy="987425"/>
+                <wp:effectExtent l="0" t="38100" r="50800" b="22225"/>
                 <wp:wrapNone/>
                 <wp:docPr id="245" name="Connettore 2 245"/>
                 <wp:cNvGraphicFramePr/>
@@ -499,7 +496,7 @@
                       <wps:spPr>
                         <a:xfrm flipV="1">
                           <a:off x="0" y="0"/>
-                          <a:ext cx="1633855" cy="1706765"/>
+                          <a:ext cx="1568541" cy="987425"/>
                         </a:xfrm>
                         <a:prstGeom prst="straightConnector1">
                           <a:avLst/>
@@ -543,11 +540,11 @@
           </mc:Choice>
           <mc:Fallback>
             <w:pict>
-              <v:shapetype w14:anchorId="6D5ED3A0" id="_x0000_t32" coordsize="21600,21600" o:spt="32" o:oned="t" path="m,l21600,21600e" filled="f">
+              <v:shapetype w14:anchorId="5DFD7B55" id="_x0000_t32" coordsize="21600,21600" o:spt="32" o:oned="t" path="m,l21600,21600e" filled="f">
                 <v:path arrowok="t" fillok="f" o:connecttype="none"/>
                 <o:lock v:ext="edit" shapetype="t"/>
               </v:shapetype>
-              <v:shape id="Connettore 2 245" o:spid="_x0000_s1026" type="#_x0000_t32" style="position:absolute;margin-left:28.4pt;margin-top:12.05pt;width:128.65pt;height:134.4pt;flip:y;z-index:251693056;visibility:visible;mso-wrap-style:square;mso-width-percent:0;mso-height-percent:0;mso-wrap-distance-left:9pt;mso-wrap-distance-top:0;mso-wrap-distance-right:9pt;mso-wrap-distance-bottom:0;mso-position-horizontal:absolute;mso-position-horizontal-relative:text;mso-position-vertical:absolute;mso-position-vertical-relative:text;mso-width-percent:0;mso-height-percent:0;mso-width-relative:margin;mso-height-relative:margin" o:gfxdata="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" strokecolor="black [3200]">
+              <v:shape id="Connettore 2 245" o:spid="_x0000_s1026" type="#_x0000_t32" style="position:absolute;margin-left:33.3pt;margin-top:12.4pt;width:123.5pt;height:77.75pt;flip:y;z-index:251693056;visibility:visible;mso-wrap-style:square;mso-width-percent:0;mso-height-percent:0;mso-wrap-distance-left:9pt;mso-wrap-distance-top:0;mso-wrap-distance-right:9pt;mso-wrap-distance-bottom:0;mso-position-horizontal:absolute;mso-position-horizontal-relative:text;mso-position-vertical:absolute;mso-position-vertical-relative:text;mso-width-percent:0;mso-height-percent:0;mso-width-relative:margin;mso-height-relative:margin" o:gfxdata="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" strokecolor="black [3200]">
                 <v:stroke endarrow="open"/>
               </v:shape>
             </w:pict>
@@ -561,16 +558,83 @@
         <w:rPr>
           <w:noProof/>
         </w:rPr>
+        <w:drawing>
+          <wp:anchor distT="0" distB="0" distL="114300" distR="114300" simplePos="0" relativeHeight="251659264" behindDoc="0" locked="0" layoutInCell="1" allowOverlap="1" wp14:anchorId="69BC785F" wp14:editId="7E62CA12">
+            <wp:simplePos x="0" y="0"/>
+            <wp:positionH relativeFrom="column">
+              <wp:posOffset>-466272</wp:posOffset>
+            </wp:positionH>
+            <wp:positionV relativeFrom="paragraph">
+              <wp:posOffset>245292</wp:posOffset>
+            </wp:positionV>
+            <wp:extent cx="914400" cy="914400"/>
+            <wp:effectExtent l="0" t="0" r="0" b="0"/>
+            <wp:wrapSquare wrapText="bothSides"/>
+            <wp:docPr id="241" name="Elemento grafico 241" descr="Uomo"/>
+            <wp:cNvGraphicFramePr>
+              <a:graphicFrameLocks xmlns:a="http://schemas.openxmlformats.org/drawingml/2006/main" noChangeAspect="1"/>
+            </wp:cNvGraphicFramePr>
+            <a:graphic xmlns:a="http://schemas.openxmlformats.org/drawingml/2006/main">
+              <a:graphicData uri="http://schemas.openxmlformats.org/drawingml/2006/picture">
+                <pic:pic xmlns:pic="http://schemas.openxmlformats.org/drawingml/2006/picture">
+                  <pic:nvPicPr>
+                    <pic:cNvPr id="73" name="Man.svg"/>
+                    <pic:cNvPicPr/>
+                  </pic:nvPicPr>
+                  <pic:blipFill>
+                    <a:blip r:embed="rId7" cstate="print">
+                      <a:extLst>
+                        <a:ext uri="{28A0092B-C50C-407E-A947-70E740481C1C}">
+                          <a14:useLocalDpi xmlns:a14="http://schemas.microsoft.com/office/drawing/2010/main" val="0"/>
+                        </a:ext>
+                        <a:ext uri="{96DAC541-7B7A-43D3-8B79-37D633B846F1}">
+                          <asvg:svgBlip xmlns:asvg="http://schemas.microsoft.com/office/drawing/2016/SVG/main" r:embed="rId8"/>
+                        </a:ext>
+                      </a:extLst>
+                    </a:blip>
+                    <a:stretch>
+                      <a:fillRect/>
+                    </a:stretch>
+                  </pic:blipFill>
+                  <pic:spPr>
+                    <a:xfrm>
+                      <a:off x="0" y="0"/>
+                      <a:ext cx="914400" cy="914400"/>
+                    </a:xfrm>
+                    <a:prstGeom prst="rect">
+                      <a:avLst/>
+                    </a:prstGeom>
+                  </pic:spPr>
+                </pic:pic>
+              </a:graphicData>
+            </a:graphic>
+          </wp:anchor>
+        </w:drawing>
+      </w:r>
+    </w:p>
+    <w:p>
+      <w:pPr>
+        <w:jc w:val="center"/>
+        <w:rPr>
+          <w:b/>
+          <w:sz w:val="32"/>
+          <w:szCs w:val="32"/>
+        </w:rPr>
+      </w:pPr>
+      <w:r>
+        <w:rPr>
+          <w:noProof/>
+        </w:rPr>
         <mc:AlternateContent>
           <mc:Choice Requires="wps">
             <w:drawing>
               <wp:anchor distT="0" distB="0" distL="114300" distR="114300" simplePos="0" relativeHeight="251689984" behindDoc="0" locked="0" layoutInCell="1" allowOverlap="1" wp14:anchorId="793BFCC5" wp14:editId="0D5D0A5B">
                 <wp:simplePos x="0" y="0"/>
                 <wp:positionH relativeFrom="margin">
-                  <wp:posOffset>4715933</wp:posOffset>
+                  <wp:posOffset>4959350</wp:posOffset>
                 </wp:positionH>
                 <wp:positionV relativeFrom="paragraph">
-                  <wp:posOffset>86572</wp:posOffset>
+                  <wp:posOffset>162469</wp:posOffset>
                 </wp:positionV>
                 <wp:extent cx="1016000" cy="770467"/>
                 <wp:effectExtent l="19050" t="19050" r="12700" b="10795"/>
@@ -645,7 +709,7 @@
           </mc:Choice>
           <mc:Fallback>
             <w:pict>
-              <v:oval w14:anchorId="793BFCC5" id="Ovale 242" o:spid="_x0000_s1027" style="position:absolute;margin-left:371.35pt;margin-top:6.8pt;width:80pt;height:60.65pt;z-index:251689984;visibility:visible;mso-wrap-style:square;mso-width-percent:0;mso-height-percent:0;mso-wrap-distance-left:9pt;mso-wrap-distance-top:0;mso-wrap-distance-right:9pt;mso-wrap-distance-bottom:0;mso-position-horizontal:absolute;mso-position-horizontal-relative:margin;mso-position-vertical:absolute;mso-position-vertical-relative:text;mso-width-percent:0;mso-height-percent:0;mso-width-relative:margin;mso-height-relative:margin;v-text-anchor:middle" o:gfxdata="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" fillcolor="white [3201]" strokecolor="black [3200]" strokeweight="2.25pt">
+              <v:oval w14:anchorId="793BFCC5" id="Ovale 242" o:spid="_x0000_s1028" style="position:absolute;left:0;text-align:left;margin-left:390.5pt;margin-top:12.8pt;width:80pt;height:60.65pt;z-index:251689984;visibility:visible;mso-wrap-style:square;mso-width-percent:0;mso-height-percent:0;mso-wrap-distance-left:9pt;mso-wrap-distance-top:0;mso-wrap-distance-right:9pt;mso-wrap-distance-bottom:0;mso-position-horizontal:absolute;mso-position-horizontal-relative:margin;mso-position-vertical:absolute;mso-position-vertical-relative:text;mso-width-percent:0;mso-height-percent:0;mso-width-relative:margin;mso-height-relative:margin;v-text-anchor:middle" o:gfxdata="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" fillcolor="white [3201]" strokecolor="black [3200]" strokeweight="2.25pt">
                 <v:stroke joinstyle="miter"/>
                 <v:textbox>
                   <w:txbxContent>
@@ -673,16 +737,6 @@
           </mc:Fallback>
         </mc:AlternateContent>
       </w:r>
-    </w:p>
-    <w:p>
-      <w:pPr>
-        <w:jc w:val="center"/>
-        <w:rPr>
-          <w:b/>
-          <w:sz w:val="32"/>
-          <w:szCs w:val="32"/>
-        </w:rPr>
-      </w:pPr>
       <w:r>
         <w:rPr>
           <w:noProof/>
@@ -774,11 +828,7 @@
           </mc:Choice>
           <mc:Fallback>
             <w:pict>
-              <v:shapetype w14:anchorId="00AF51EA" id="_x0000_t202" coordsize="21600,21600" o:spt="202" path="m,l,21600r21600,l21600,xe">
-                <v:stroke joinstyle="miter"/>
-                <v:path gradientshapeok="t" o:connecttype="rect"/>
-              </v:shapetype>
-              <v:shape id="Casella di testo 2" o:spid="_x0000_s1028" type="#_x0000_t202" style="position:absolute;left:0;text-align:left;margin-left:343.9pt;margin-top:14.95pt;width:76.65pt;height:110.6pt;z-index:251696128;visibility:visible;mso-wrap-style:square;mso-width-percent:0;mso-height-percent:200;mso-wrap-distance-left:9pt;mso-wrap-distance-top:3.6pt;mso-wrap-distance-right:9pt;mso-wrap-distance-bottom:3.6pt;mso-position-horizontal:absolute;mso-position-horizontal-relative:page;mso-position-vertical:absolute;mso-position-vertical-relative:text;mso-width-percent:0;mso-height-percent:200;mso-width-relative:margin;mso-height-relative:margin;v-text-anchor:top" o:gfxdata="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" filled="f" stroked="f">
+              <v:shape w14:anchorId="00AF51EA" id="_x0000_s1029" type="#_x0000_t202" style="position:absolute;left:0;text-align:left;margin-left:343.9pt;margin-top:14.95pt;width:76.65pt;height:110.6pt;z-index:251696128;visibility:visible;mso-wrap-style:square;mso-width-percent:0;mso-height-percent:200;mso-wrap-distance-left:9pt;mso-wrap-distance-top:3.6pt;mso-wrap-distance-right:9pt;mso-wrap-distance-bottom:3.6pt;mso-position-horizontal:absolute;mso-position-horizontal-relative:page;mso-position-vertical:absolute;mso-position-vertical-relative:text;mso-width-percent:0;mso-height-percent:200;mso-width-relative:margin;mso-height-relative:margin;v-text-anchor:top" o:gfxdata="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" filled="f" stroked="f">
                 <v:textbox style="mso-fit-shape-to-text:t">
                   <w:txbxContent>
                     <w:p>
@@ -826,13 +876,13 @@
               <wp:anchor distT="0" distB="0" distL="114300" distR="114300" simplePos="0" relativeHeight="251695104" behindDoc="0" locked="0" layoutInCell="1" allowOverlap="1" wp14:anchorId="0A04D727" wp14:editId="76BE9FBF">
                 <wp:simplePos x="0" y="0"/>
                 <wp:positionH relativeFrom="column">
-                  <wp:posOffset>3923162</wp:posOffset>
+                  <wp:posOffset>3928110</wp:posOffset>
                 </wp:positionH>
                 <wp:positionV relativeFrom="paragraph">
-                  <wp:posOffset>101740</wp:posOffset>
+                  <wp:posOffset>276497</wp:posOffset>
                 </wp:positionV>
-                <wp:extent cx="795647" cy="225631"/>
-                <wp:effectExtent l="0" t="57150" r="5080" b="22225"/>
+                <wp:extent cx="979714" cy="45719"/>
+                <wp:effectExtent l="0" t="76200" r="11430" b="69215"/>
                 <wp:wrapNone/>
                 <wp:docPr id="248" name="Connettore 2 248"/>
                 <wp:cNvGraphicFramePr/>
@@ -843,7 +893,7 @@
                       <wps:spPr>
                         <a:xfrm flipV="1">
                           <a:off x="0" y="0"/>
-                          <a:ext cx="795647" cy="225631"/>
+                          <a:ext cx="979714" cy="45719"/>
                         </a:xfrm>
                         <a:prstGeom prst="straightConnector1">
                           <a:avLst/>
@@ -887,7 +937,7 @@
           </mc:Choice>
           <mc:Fallback>
             <w:pict>
-              <v:shape w14:anchorId="71C630D2" id="Connettore 2 248" o:spid="_x0000_s1026" type="#_x0000_t32" style="position:absolute;margin-left:308.9pt;margin-top:8pt;width:62.65pt;height:17.75pt;flip:y;z-index:251695104;visibility:visible;mso-wrap-style:square;mso-width-percent:0;mso-height-percent:0;mso-wrap-distance-left:9pt;mso-wrap-distance-top:0;mso-wrap-distance-right:9pt;mso-wrap-distance-bottom:0;mso-position-horizontal:absolute;mso-position-horizontal-relative:text;mso-position-vertical:absolute;mso-position-vertical-relative:text;mso-width-percent:0;mso-height-percent:0;mso-width-relative:margin;mso-height-relative:margin" o:gfxdata="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" strokecolor="black [3200]">
+              <v:shape w14:anchorId="3D632069" id="Connettore 2 248" o:spid="_x0000_s1026" type="#_x0000_t32" style="position:absolute;margin-left:309.3pt;margin-top:21.75pt;width:77.15pt;height:3.6pt;flip:y;z-index:251695104;visibility:visible;mso-wrap-style:square;mso-width-percent:0;mso-height-percent:0;mso-wrap-distance-left:9pt;mso-wrap-distance-top:0;mso-wrap-distance-right:9pt;mso-wrap-distance-bottom:0;mso-position-horizontal:absolute;mso-position-horizontal-relative:text;mso-position-vertical:absolute;mso-position-vertical-relative:text;mso-width-percent:0;mso-height-percent:0;mso-width-relative:margin;mso-height-relative:margin" o:gfxdata="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" strokecolor="black [3200]">
                 <v:stroke dashstyle="dash" endarrow="open"/>
               </v:shape>
             </w:pict>
@@ -980,7 +1030,7 @@
           </mc:Choice>
           <mc:Fallback>
             <w:pict>
-              <v:oval w14:anchorId="24E7732F" id="Ovale 243" o:spid="_x0000_s1029" style="position:absolute;margin-left:155.65pt;margin-top:1.55pt;width:153pt;height:53pt;z-index:251691008;visibility:visible;mso-wrap-style:square;mso-width-percent:0;mso-height-percent:0;mso-wrap-distance-left:9pt;mso-wrap-distance-top:0;mso-wrap-distance-right:9pt;mso-wrap-distance-bottom:0;mso-position-horizontal:absolute;mso-position-horizontal-relative:margin;mso-position-vertical:absolute;mso-position-vertical-relative:text;mso-width-percent:0;mso-height-percent:0;mso-width-relative:margin;mso-height-relative:margin;v-text-anchor:middle" o:gfxdata="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" fillcolor="white [3201]" strokecolor="black [3200]" strokeweight="2.25pt">
+              <v:oval w14:anchorId="24E7732F" id="Ovale 243" o:spid="_x0000_s1030" style="position:absolute;margin-left:155.65pt;margin-top:1.55pt;width:153pt;height:53pt;z-index:251691008;visibility:visible;mso-wrap-style:square;mso-width-percent:0;mso-height-percent:0;mso-wrap-distance-left:9pt;mso-wrap-distance-top:0;mso-wrap-distance-right:9pt;mso-wrap-distance-bottom:0;mso-position-horizontal:absolute;mso-position-horizontal-relative:margin;mso-position-vertical:absolute;mso-position-vertical-relative:text;mso-width-percent:0;mso-height-percent:0;mso-width-relative:margin;mso-height-relative:margin;v-text-anchor:middle" o:gfxdata="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" fillcolor="white [3201]" strokecolor="black [3200]" strokeweight="2.25pt">
                 <v:stroke joinstyle="miter"/>
                 <v:textbox>
                   <w:txbxContent>
@@ -1003,63 +1053,6 @@
           </mc:Fallback>
         </mc:AlternateContent>
       </w:r>
-      <w:r>
-        <w:rPr>
-          <w:noProof/>
-        </w:rPr>
-        <w:drawing>
-          <wp:anchor distT="0" distB="0" distL="114300" distR="114300" simplePos="0" relativeHeight="251659264" behindDoc="0" locked="0" layoutInCell="1" allowOverlap="1" wp14:anchorId="69BC785F" wp14:editId="7E62CA12">
-            <wp:simplePos x="0" y="0"/>
-            <wp:positionH relativeFrom="column">
-              <wp:posOffset>-444500</wp:posOffset>
-            </wp:positionH>
-            <wp:positionV relativeFrom="paragraph">
-              <wp:posOffset>379307</wp:posOffset>
-            </wp:positionV>
-            <wp:extent cx="914400" cy="914400"/>
-            <wp:effectExtent l="0" t="0" r="0" b="0"/>
-            <wp:wrapSquare wrapText="bothSides"/>
-            <wp:docPr id="241" name="Elemento grafico 241" descr="Uomo"/>
-            <wp:cNvGraphicFramePr>
-              <a:graphicFrameLocks xmlns:a="http://schemas.openxmlformats.org/drawingml/2006/main" noChangeAspect="1"/>
-            </wp:cNvGraphicFramePr>
-            <a:graphic xmlns:a="http://schemas.openxmlformats.org/drawingml/2006/main">
-              <a:graphicData uri="http://schemas.openxmlformats.org/drawingml/2006/picture">
-                <pic:pic xmlns:pic="http://schemas.openxmlformats.org/drawingml/2006/picture">
-                  <pic:nvPicPr>
-                    <pic:cNvPr id="73" name="Man.svg"/>
-                    <pic:cNvPicPr/>
-                  </pic:nvPicPr>
-                  <pic:blipFill>
-                    <a:blip r:embed="rId7" cstate="print">
-                      <a:extLst>
-                        <a:ext uri="{28A0092B-C50C-407E-A947-70E740481C1C}">
-                          <a14:useLocalDpi xmlns:a14="http://schemas.microsoft.com/office/drawing/2010/main" val="0"/>
-                        </a:ext>
-                        <a:ext uri="{96DAC541-7B7A-43D3-8B79-37D633B846F1}">
-                          <asvg:svgBlip xmlns:asvg="http://schemas.microsoft.com/office/drawing/2016/SVG/main" r:embed="rId8"/>
-                        </a:ext>
-                      </a:extLst>
-                    </a:blip>
-                    <a:stretch>
-                      <a:fillRect/>
-                    </a:stretch>
-                  </pic:blipFill>
-                  <pic:spPr>
-                    <a:xfrm>
-                      <a:off x="0" y="0"/>
-                      <a:ext cx="914400" cy="914400"/>
-                    </a:xfrm>
-                    <a:prstGeom prst="rect">
-                      <a:avLst/>
-                    </a:prstGeom>
-                  </pic:spPr>
-                </pic:pic>
-              </a:graphicData>
-            </a:graphic>
-          </wp:anchor>
-        </w:drawing>
-      </w:r>
     </w:p>
     <w:p>
       <w:pPr>
@@ -1082,13 +1075,13 @@
               <wp:anchor distT="0" distB="0" distL="114300" distR="114300" simplePos="0" relativeHeight="251666432" behindDoc="0" locked="0" layoutInCell="1" allowOverlap="1" wp14:anchorId="16CADE62" wp14:editId="7FC222B3">
                 <wp:simplePos x="0" y="0"/>
                 <wp:positionH relativeFrom="column">
-                  <wp:posOffset>3823706</wp:posOffset>
+                  <wp:posOffset>3819252</wp:posOffset>
                 </wp:positionH>
                 <wp:positionV relativeFrom="paragraph">
-                  <wp:posOffset>130018</wp:posOffset>
+                  <wp:posOffset>132987</wp:posOffset>
                 </wp:positionV>
-                <wp:extent cx="1191194" cy="1021278"/>
-                <wp:effectExtent l="0" t="38100" r="47625" b="26670"/>
+                <wp:extent cx="1110343" cy="1020354"/>
+                <wp:effectExtent l="0" t="38100" r="52070" b="27940"/>
                 <wp:wrapNone/>
                 <wp:docPr id="195" name="Connettore 2 195"/>
                 <wp:cNvGraphicFramePr/>
@@ -1099,7 +1092,7 @@
                       <wps:spPr>
                         <a:xfrm flipV="1">
                           <a:off x="0" y="0"/>
-                          <a:ext cx="1191194" cy="1021278"/>
+                          <a:ext cx="1110343" cy="1020354"/>
                         </a:xfrm>
                         <a:prstGeom prst="straightConnector1">
                           <a:avLst/>
@@ -1143,7 +1136,7 @@
           </mc:Choice>
           <mc:Fallback>
             <w:pict>
-              <v:shape w14:anchorId="618E2F02" id="Connettore 2 195" o:spid="_x0000_s1026" type="#_x0000_t32" style="position:absolute;margin-left:301.1pt;margin-top:10.25pt;width:93.8pt;height:80.4pt;flip:y;z-index:251666432;visibility:visible;mso-wrap-style:square;mso-width-percent:0;mso-height-percent:0;mso-wrap-distance-left:9pt;mso-wrap-distance-top:0;mso-wrap-distance-right:9pt;mso-wrap-distance-bottom:0;mso-position-horizontal:absolute;mso-position-horizontal-relative:text;mso-position-vertical:absolute;mso-position-vertical-relative:text;mso-width-percent:0;mso-height-percent:0;mso-width-relative:margin;mso-height-relative:margin" o:gfxdata="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" strokecolor="black [3200]">
+              <v:shape w14:anchorId="16B9C93D" id="Connettore 2 195" o:spid="_x0000_s1026" type="#_x0000_t32" style="position:absolute;margin-left:300.75pt;margin-top:10.45pt;width:87.45pt;height:80.35pt;flip:y;z-index:251666432;visibility:visible;mso-wrap-style:square;mso-width-percent:0;mso-height-percent:0;mso-wrap-distance-left:9pt;mso-wrap-distance-top:0;mso-wrap-distance-right:9pt;mso-wrap-distance-bottom:0;mso-position-horizontal:absolute;mso-position-horizontal-relative:text;mso-position-vertical:absolute;mso-position-vertical-relative:text;mso-width-percent:0;mso-height-percent:0;mso-width-relative:margin;mso-height-relative:margin" o:gfxdata="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" strokecolor="black [3200]">
                 <v:stroke dashstyle="dash" endarrow="open"/>
               </v:shape>
             </w:pict>
@@ -1163,13 +1156,13 @@
               <wp:anchor distT="0" distB="0" distL="114300" distR="114300" simplePos="0" relativeHeight="251694080" behindDoc="0" locked="0" layoutInCell="1" allowOverlap="1" wp14:anchorId="0A036584" wp14:editId="3F5A27A2">
                 <wp:simplePos x="0" y="0"/>
                 <wp:positionH relativeFrom="column">
-                  <wp:posOffset>384315</wp:posOffset>
+                  <wp:posOffset>390253</wp:posOffset>
                 </wp:positionH>
                 <wp:positionV relativeFrom="paragraph">
-                  <wp:posOffset>130017</wp:posOffset>
+                  <wp:posOffset>122100</wp:posOffset>
                 </wp:positionV>
-                <wp:extent cx="1591294" cy="610615"/>
-                <wp:effectExtent l="0" t="57150" r="0" b="18415"/>
+                <wp:extent cx="1579789" cy="45719"/>
+                <wp:effectExtent l="0" t="76200" r="20955" b="69215"/>
                 <wp:wrapNone/>
                 <wp:docPr id="246" name="Connettore 2 246"/>
                 <wp:cNvGraphicFramePr/>
@@ -1180,7 +1173,7 @@
                       <wps:spPr>
                         <a:xfrm flipV="1">
                           <a:off x="0" y="0"/>
-                          <a:ext cx="1591294" cy="610615"/>
+                          <a:ext cx="1579789" cy="45719"/>
                         </a:xfrm>
                         <a:prstGeom prst="straightConnector1">
                           <a:avLst/>
@@ -1224,7 +1217,7 @@
           </mc:Choice>
           <mc:Fallback>
             <w:pict>
-              <v:shape w14:anchorId="4446D768" id="Connettore 2 246" o:spid="_x0000_s1026" type="#_x0000_t32" style="position:absolute;margin-left:30.25pt;margin-top:10.25pt;width:125.3pt;height:48.1pt;flip:y;z-index:251694080;visibility:visible;mso-wrap-style:square;mso-width-percent:0;mso-height-percent:0;mso-wrap-distance-left:9pt;mso-wrap-distance-top:0;mso-wrap-distance-right:9pt;mso-wrap-distance-bottom:0;mso-position-horizontal:absolute;mso-position-horizontal-relative:text;mso-position-vertical:absolute;mso-position-vertical-relative:text;mso-width-percent:0;mso-height-percent:0;mso-width-relative:margin;mso-height-relative:margin" o:gfxdata="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" strokecolor="black [3200]">
+              <v:shape w14:anchorId="21EB691D" id="Connettore 2 246" o:spid="_x0000_s1026" type="#_x0000_t32" style="position:absolute;margin-left:30.75pt;margin-top:9.6pt;width:124.4pt;height:3.6pt;flip:y;z-index:251694080;visibility:visible;mso-wrap-style:square;mso-width-percent:0;mso-height-percent:0;mso-wrap-distance-left:9pt;mso-wrap-distance-top:0;mso-wrap-distance-right:9pt;mso-wrap-distance-bottom:0;mso-position-horizontal:absolute;mso-position-horizontal-relative:text;mso-position-vertical:absolute;mso-position-vertical-relative:text;mso-width-percent:0;mso-height-percent:0;mso-width-relative:margin;mso-height-relative:margin" o:gfxdata="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" strokecolor="black [3200]">
                 <v:stroke endarrow="open"/>
               </v:shape>
             </w:pict>
@@ -1240,6 +1233,184 @@
           <w:szCs w:val="32"/>
         </w:rPr>
       </w:pPr>
+      <w:r>
+        <w:rPr>
+          <w:b/>
+          <w:noProof/>
+          <w:sz w:val="32"/>
+          <w:szCs w:val="32"/>
+        </w:rPr>
+        <mc:AlternateContent>
+          <mc:Choice Requires="wps">
+            <w:drawing>
+              <wp:anchor distT="0" distB="0" distL="114300" distR="114300" simplePos="0" relativeHeight="251672576" behindDoc="0" locked="0" layoutInCell="1" allowOverlap="1" wp14:anchorId="2EEF1485" wp14:editId="24F2EF16">
+                <wp:simplePos x="0" y="0"/>
+                <wp:positionH relativeFrom="column">
+                  <wp:posOffset>422910</wp:posOffset>
+                </wp:positionH>
+                <wp:positionV relativeFrom="paragraph">
+                  <wp:posOffset>38554</wp:posOffset>
+                </wp:positionV>
+                <wp:extent cx="1466306" cy="946512"/>
+                <wp:effectExtent l="0" t="0" r="57785" b="63500"/>
+                <wp:wrapNone/>
+                <wp:docPr id="194" name="Connettore 2 194"/>
+                <wp:cNvGraphicFramePr/>
+                <a:graphic xmlns:a="http://schemas.openxmlformats.org/drawingml/2006/main">
+                  <a:graphicData uri="http://schemas.microsoft.com/office/word/2010/wordprocessingShape">
+                    <wps:wsp>
+                      <wps:cNvCnPr/>
+                      <wps:spPr>
+                        <a:xfrm>
+                          <a:off x="0" y="0"/>
+                          <a:ext cx="1466306" cy="946512"/>
+                        </a:xfrm>
+                        <a:prstGeom prst="straightConnector1">
+                          <a:avLst/>
+                        </a:prstGeom>
+                        <a:ln w="9525" cap="flat" cmpd="sng" algn="ctr">
+                          <a:solidFill>
+                            <a:schemeClr val="dk1"/>
+                          </a:solidFill>
+                          <a:prstDash val="solid"/>
+                          <a:round/>
+                          <a:headEnd type="none" w="med" len="med"/>
+                          <a:tailEnd type="arrow" w="med" len="med"/>
+                        </a:ln>
+                      </wps:spPr>
+                      <wps:style>
+                        <a:lnRef idx="0">
+                          <a:scrgbClr r="0" g="0" b="0"/>
+                        </a:lnRef>
+                        <a:fillRef idx="0">
+                          <a:scrgbClr r="0" g="0" b="0"/>
+                        </a:fillRef>
+                        <a:effectRef idx="0">
+                          <a:scrgbClr r="0" g="0" b="0"/>
+                        </a:effectRef>
+                        <a:fontRef idx="minor">
+                          <a:schemeClr val="tx1"/>
+                        </a:fontRef>
+                      </wps:style>
+                      <wps:bodyPr/>
+                    </wps:wsp>
+                  </a:graphicData>
+                </a:graphic>
+                <wp14:sizeRelH relativeFrom="margin">
+                  <wp14:pctWidth>0</wp14:pctWidth>
+                </wp14:sizeRelH>
+                <wp14:sizeRelV relativeFrom="margin">
+                  <wp14:pctHeight>0</wp14:pctHeight>
+                </wp14:sizeRelV>
+              </wp:anchor>
+            </w:drawing>
+          </mc:Choice>
+          <mc:Fallback>
+            <w:pict>
+              <v:shape w14:anchorId="48FF0C7F" id="Connettore 2 194" o:spid="_x0000_s1026" type="#_x0000_t32" style="position:absolute;margin-left:33.3pt;margin-top:3.05pt;width:115.45pt;height:74.55pt;z-index:251672576;visibility:visible;mso-wrap-style:square;mso-width-percent:0;mso-height-percent:0;mso-wrap-distance-left:9pt;mso-wrap-distance-top:0;mso-wrap-distance-right:9pt;mso-wrap-distance-bottom:0;mso-position-horizontal:absolute;mso-position-horizontal-relative:text;mso-position-vertical:absolute;mso-position-vertical-relative:text;mso-width-percent:0;mso-height-percent:0;mso-width-relative:margin;mso-height-relative:margin" o:gfxdata="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" strokecolor="black [3200]">
+                <v:stroke endarrow="open"/>
+              </v:shape>
+            </w:pict>
+          </mc:Fallback>
+        </mc:AlternateContent>
+      </w:r>
+      <w:r>
+        <w:rPr>
+          <w:noProof/>
+        </w:rPr>
+        <mc:AlternateContent>
+          <mc:Choice Requires="wps">
+            <w:drawing>
+              <wp:anchor distT="45720" distB="45720" distL="114300" distR="114300" simplePos="0" relativeHeight="251697152" behindDoc="0" locked="0" layoutInCell="1" allowOverlap="1" wp14:anchorId="7F77ECD5" wp14:editId="36C59C0B">
+                <wp:simplePos x="0" y="0"/>
+                <wp:positionH relativeFrom="page">
+                  <wp:posOffset>249192</wp:posOffset>
+                </wp:positionH>
+                <wp:positionV relativeFrom="paragraph">
+                  <wp:posOffset>267970</wp:posOffset>
+                </wp:positionV>
+                <wp:extent cx="965200" cy="250190"/>
+                <wp:effectExtent l="0" t="0" r="0" b="0"/>
+                <wp:wrapSquare wrapText="bothSides"/>
+                <wp:docPr id="251" name="Casella di testo 2"/>
+                <wp:cNvGraphicFramePr>
+                  <a:graphicFrameLocks xmlns:a="http://schemas.openxmlformats.org/drawingml/2006/main"/>
+                </wp:cNvGraphicFramePr>
+                <a:graphic xmlns:a="http://schemas.openxmlformats.org/drawingml/2006/main">
+                  <a:graphicData uri="http://schemas.microsoft.com/office/word/2010/wordprocessingShape">
+                    <wps:wsp>
+                      <wps:cNvSpPr txBox="1">
+                        <a:spLocks noChangeArrowheads="1"/>
+                      </wps:cNvSpPr>
+                      <wps:spPr bwMode="auto">
+                        <a:xfrm>
+                          <a:off x="0" y="0"/>
+                          <a:ext cx="965200" cy="250190"/>
+                        </a:xfrm>
+                        <a:prstGeom prst="rect">
+                          <a:avLst/>
+                        </a:prstGeom>
+                        <a:noFill/>
+                        <a:ln>
+                          <a:noFill/>
+                        </a:ln>
+                      </wps:spPr>
+                      <wps:style>
+                        <a:lnRef idx="0">
+                          <a:scrgbClr r="0" g="0" b="0"/>
+                        </a:lnRef>
+                        <a:fillRef idx="0">
+                          <a:scrgbClr r="0" g="0" b="0"/>
+                        </a:fillRef>
+                        <a:effectRef idx="0">
+                          <a:scrgbClr r="0" g="0" b="0"/>
+                        </a:effectRef>
+                        <a:fontRef idx="minor">
+                          <a:schemeClr val="dk1"/>
+                        </a:fontRef>
+                      </wps:style>
+                      <wps:txbx>
+                        <w:txbxContent>
+                          <w:p>
+                            <w:r>
+                              <w:t>FRUITORE</w:t>
+                            </w:r>
+                          </w:p>
+                        </w:txbxContent>
+                      </wps:txbx>
+                      <wps:bodyPr rot="0" vert="horz" wrap="square" lIns="91440" tIns="45720" rIns="91440" bIns="45720" anchor="t" anchorCtr="0">
+                        <a:noAutofit/>
+                      </wps:bodyPr>
+                    </wps:wsp>
+                  </a:graphicData>
+                </a:graphic>
+                <wp14:sizeRelH relativeFrom="margin">
+                  <wp14:pctWidth>0</wp14:pctWidth>
+                </wp14:sizeRelH>
+                <wp14:sizeRelV relativeFrom="margin">
+                  <wp14:pctHeight>0</wp14:pctHeight>
+                </wp14:sizeRelV>
+              </wp:anchor>
+            </w:drawing>
+          </mc:Choice>
+          <mc:Fallback>
+            <w:pict>
+              <v:shape w14:anchorId="7F77ECD5" id="_x0000_s1031" type="#_x0000_t202" style="position:absolute;margin-left:19.6pt;margin-top:21.1pt;width:76pt;height:19.7pt;z-index:251697152;visibility:visible;mso-wrap-style:square;mso-width-percent:0;mso-height-percent:0;mso-wrap-distance-left:9pt;mso-wrap-distance-top:3.6pt;mso-wrap-distance-right:9pt;mso-wrap-distance-bottom:3.6pt;mso-position-horizontal:absolute;mso-position-horizontal-relative:page;mso-position-vertical:absolute;mso-position-vertical-relative:text;mso-width-percent:0;mso-height-percent:0;mso-width-relative:margin;mso-height-relative:margin;v-text-anchor:top" o:gfxdata="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" filled="f" stroked="f">
+                <v:textbox>
+                  <w:txbxContent>
+                    <w:p>
+                      <w:r>
+                        <w:t>FRUITORE</w:t>
+                      </w:r>
+                    </w:p>
+                  </w:txbxContent>
+                </v:textbox>
+                <w10:wrap type="square" anchorx="page"/>
+              </v:shape>
+            </w:pict>
+          </mc:Fallback>
+        </mc:AlternateContent>
+      </w:r>
     </w:p>
     <w:p>
       <w:pPr>
@@ -1341,7 +1512,7 @@
           </mc:Choice>
           <mc:Fallback>
             <w:pict>
-              <v:shape w14:anchorId="4562F10B" id="_x0000_s1030" type="#_x0000_t202" style="position:absolute;left:0;text-align:left;margin-left:347.3pt;margin-top:6.85pt;width:76.65pt;height:110.6pt;z-index:251682816;visibility:visible;mso-wrap-style:square;mso-width-percent:0;mso-height-percent:200;mso-wrap-distance-left:9pt;mso-wrap-distance-top:3.6pt;mso-wrap-distance-right:9pt;mso-wrap-distance-bottom:3.6pt;mso-position-horizontal:absolute;mso-position-horizontal-relative:page;mso-position-vertical:absolute;mso-position-vertical-relative:text;mso-width-percent:0;mso-height-percent:200;mso-width-relative:margin;mso-height-relative:margin;v-text-anchor:top" o:gfxdata="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" filled="f" stroked="f">
+              <v:shape w14:anchorId="4562F10B" id="_x0000_s1032" type="#_x0000_t202" style="position:absolute;left:0;text-align:left;margin-left:347.3pt;margin-top:6.85pt;width:76.65pt;height:110.6pt;z-index:251682816;visibility:visible;mso-wrap-style:square;mso-width-percent:0;mso-height-percent:200;mso-wrap-distance-left:9pt;mso-wrap-distance-top:3.6pt;mso-wrap-distance-right:9pt;mso-wrap-distance-bottom:3.6pt;mso-position-horizontal:absolute;mso-position-horizontal-relative:page;mso-position-vertical:absolute;mso-position-vertical-relative:text;mso-width-percent:0;mso-height-percent:200;mso-width-relative:margin;mso-height-relative:margin;v-text-anchor:top" o:gfxdata="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" filled="f" stroked="f">
                 <v:textbox style="mso-fit-shape-to-text:t">
                   <w:txbxContent>
                     <w:p>
@@ -1362,87 +1533,6 @@
                   </w:txbxContent>
                 </v:textbox>
                 <w10:wrap type="square" anchorx="page"/>
-              </v:shape>
-            </w:pict>
-          </mc:Fallback>
-        </mc:AlternateContent>
-      </w:r>
-      <w:r>
-        <w:rPr>
-          <w:b/>
-          <w:noProof/>
-          <w:sz w:val="32"/>
-          <w:szCs w:val="32"/>
-        </w:rPr>
-        <mc:AlternateContent>
-          <mc:Choice Requires="wps">
-            <w:drawing>
-              <wp:anchor distT="0" distB="0" distL="114300" distR="114300" simplePos="0" relativeHeight="251672576" behindDoc="0" locked="0" layoutInCell="1" allowOverlap="1" wp14:anchorId="2EEF1485" wp14:editId="24F2EF16">
-                <wp:simplePos x="0" y="0"/>
-                <wp:positionH relativeFrom="column">
-                  <wp:posOffset>360565</wp:posOffset>
-                </wp:positionH>
-                <wp:positionV relativeFrom="paragraph">
-                  <wp:posOffset>198450</wp:posOffset>
-                </wp:positionV>
-                <wp:extent cx="1531916" cy="522514"/>
-                <wp:effectExtent l="0" t="0" r="87630" b="68580"/>
-                <wp:wrapNone/>
-                <wp:docPr id="194" name="Connettore 2 194"/>
-                <wp:cNvGraphicFramePr/>
-                <a:graphic xmlns:a="http://schemas.openxmlformats.org/drawingml/2006/main">
-                  <a:graphicData uri="http://schemas.microsoft.com/office/word/2010/wordprocessingShape">
-                    <wps:wsp>
-                      <wps:cNvCnPr/>
-                      <wps:spPr>
-                        <a:xfrm>
-                          <a:off x="0" y="0"/>
-                          <a:ext cx="1531916" cy="522514"/>
-                        </a:xfrm>
-                        <a:prstGeom prst="straightConnector1">
-                          <a:avLst/>
-                        </a:prstGeom>
-                        <a:ln w="9525" cap="flat" cmpd="sng" algn="ctr">
-                          <a:solidFill>
-                            <a:schemeClr val="dk1"/>
-                          </a:solidFill>
-                          <a:prstDash val="solid"/>
-                          <a:round/>
-                          <a:headEnd type="none" w="med" len="med"/>
-                          <a:tailEnd type="arrow" w="med" len="med"/>
-                        </a:ln>
-                      </wps:spPr>
-                      <wps:style>
-                        <a:lnRef idx="0">
-                          <a:scrgbClr r="0" g="0" b="0"/>
-                        </a:lnRef>
-                        <a:fillRef idx="0">
-                          <a:scrgbClr r="0" g="0" b="0"/>
-                        </a:fillRef>
-                        <a:effectRef idx="0">
-                          <a:scrgbClr r="0" g="0" b="0"/>
-                        </a:effectRef>
-                        <a:fontRef idx="minor">
-                          <a:schemeClr val="tx1"/>
-                        </a:fontRef>
-                      </wps:style>
-                      <wps:bodyPr/>
-                    </wps:wsp>
-                  </a:graphicData>
-                </a:graphic>
-                <wp14:sizeRelH relativeFrom="margin">
-                  <wp14:pctWidth>0</wp14:pctWidth>
-                </wp14:sizeRelH>
-                <wp14:sizeRelV relativeFrom="margin">
-                  <wp14:pctHeight>0</wp14:pctHeight>
-                </wp14:sizeRelV>
-              </wp:anchor>
-            </w:drawing>
-          </mc:Choice>
-          <mc:Fallback>
-            <w:pict>
-              <v:shape w14:anchorId="0E04F798" id="Connettore 2 194" o:spid="_x0000_s1026" type="#_x0000_t32" style="position:absolute;margin-left:28.4pt;margin-top:15.65pt;width:120.6pt;height:41.15pt;z-index:251672576;visibility:visible;mso-wrap-style:square;mso-width-percent:0;mso-height-percent:0;mso-wrap-distance-left:9pt;mso-wrap-distance-top:0;mso-wrap-distance-right:9pt;mso-wrap-distance-bottom:0;mso-position-horizontal:absolute;mso-position-horizontal-relative:text;mso-position-vertical:absolute;mso-position-vertical-relative:text;mso-width-percent:0;mso-height-percent:0;mso-width-relative:margin;mso-height-relative:margin" o:gfxdata="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" strokecolor="black [3200]">
-                <v:stroke endarrow="open"/>
               </v:shape>
             </w:pict>
           </mc:Fallback>
@@ -1544,7 +1634,7 @@
           </mc:Choice>
           <mc:Fallback>
             <w:pict>
-              <v:oval w14:anchorId="1ADE6E87" id="Ovale 198" o:spid="_x0000_s1031" style="position:absolute;left:0;text-align:left;margin-left:148.25pt;margin-top:4.4pt;width:153pt;height:53pt;z-index:251665408;visibility:visible;mso-wrap-style:square;mso-width-percent:0;mso-height-percent:0;mso-wrap-distance-left:9pt;mso-wrap-distance-top:0;mso-wrap-distance-right:9pt;mso-wrap-distance-bottom:0;mso-position-horizontal:absolute;mso-position-horizontal-relative:margin;mso-position-vertical:absolute;mso-position-vertical-relative:text;mso-width-percent:0;mso-height-percent:0;mso-width-relative:margin;mso-height-relative:margin;v-text-anchor:middle" o:gfxdata="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" fillcolor="white [3212]" strokecolor="black [3200]" strokeweight="2.25pt">
+              <v:oval w14:anchorId="1ADE6E87" id="Ovale 198" o:spid="_x0000_s1033" style="position:absolute;left:0;text-align:left;margin-left:148.25pt;margin-top:4.4pt;width:153pt;height:53pt;z-index:251665408;visibility:visible;mso-wrap-style:square;mso-width-percent:0;mso-height-percent:0;mso-wrap-distance-left:9pt;mso-wrap-distance-top:0;mso-wrap-distance-right:9pt;mso-wrap-distance-bottom:0;mso-position-horizontal:absolute;mso-position-horizontal-relative:margin;mso-position-vertical:absolute;mso-position-vertical-relative:text;mso-width-percent:0;mso-height-percent:0;mso-width-relative:margin;mso-height-relative:margin;v-text-anchor:middle" o:gfxdata="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" fillcolor="white [3212]" strokecolor="black [3200]" strokeweight="2.25pt">
                 <v:stroke joinstyle="miter"/>
                 <v:textbox>
                   <w:txbxContent>
@@ -1560,103 +1650,6 @@
                 </v:textbox>
                 <w10:wrap anchorx="margin"/>
               </v:oval>
-            </w:pict>
-          </mc:Fallback>
-        </mc:AlternateContent>
-      </w:r>
-      <w:r>
-        <w:rPr>
-          <w:noProof/>
-        </w:rPr>
-        <mc:AlternateContent>
-          <mc:Choice Requires="wps">
-            <w:drawing>
-              <wp:anchor distT="45720" distB="45720" distL="114300" distR="114300" simplePos="0" relativeHeight="251697152" behindDoc="0" locked="0" layoutInCell="1" allowOverlap="1" wp14:anchorId="7F77ECD5" wp14:editId="36C59C0B">
-                <wp:simplePos x="0" y="0"/>
-                <wp:positionH relativeFrom="page">
-                  <wp:posOffset>267640</wp:posOffset>
-                </wp:positionH>
-                <wp:positionV relativeFrom="paragraph">
-                  <wp:posOffset>199424</wp:posOffset>
-                </wp:positionV>
-                <wp:extent cx="965200" cy="250190"/>
-                <wp:effectExtent l="0" t="0" r="0" b="0"/>
-                <wp:wrapSquare wrapText="bothSides"/>
-                <wp:docPr id="251" name="Casella di testo 2"/>
-                <wp:cNvGraphicFramePr>
-                  <a:graphicFrameLocks xmlns:a="http://schemas.openxmlformats.org/drawingml/2006/main"/>
-                </wp:cNvGraphicFramePr>
-                <a:graphic xmlns:a="http://schemas.openxmlformats.org/drawingml/2006/main">
-                  <a:graphicData uri="http://schemas.microsoft.com/office/word/2010/wordprocessingShape">
-                    <wps:wsp>
-                      <wps:cNvSpPr txBox="1">
-                        <a:spLocks noChangeArrowheads="1"/>
-                      </wps:cNvSpPr>
-                      <wps:spPr bwMode="auto">
-                        <a:xfrm>
-                          <a:off x="0" y="0"/>
-                          <a:ext cx="965200" cy="250190"/>
-                        </a:xfrm>
-                        <a:prstGeom prst="rect">
-                          <a:avLst/>
-                        </a:prstGeom>
-                        <a:noFill/>
-                        <a:ln>
-                          <a:noFill/>
-                        </a:ln>
-                      </wps:spPr>
-                      <wps:style>
-                        <a:lnRef idx="0">
-                          <a:scrgbClr r="0" g="0" b="0"/>
-                        </a:lnRef>
-                        <a:fillRef idx="0">
-                          <a:scrgbClr r="0" g="0" b="0"/>
-                        </a:fillRef>
-                        <a:effectRef idx="0">
-                          <a:scrgbClr r="0" g="0" b="0"/>
-                        </a:effectRef>
-                        <a:fontRef idx="minor">
-                          <a:schemeClr val="dk1"/>
-                        </a:fontRef>
-                      </wps:style>
-                      <wps:txbx>
-                        <w:txbxContent>
-                          <w:p>
-                            <w:r>
-                              <w:t>FRUITORE</w:t>
-                            </w:r>
-                          </w:p>
-                        </w:txbxContent>
-                      </wps:txbx>
-                      <wps:bodyPr rot="0" vert="horz" wrap="square" lIns="91440" tIns="45720" rIns="91440" bIns="45720" anchor="t" anchorCtr="0">
-                        <a:noAutofit/>
-                      </wps:bodyPr>
-                    </wps:wsp>
-                  </a:graphicData>
-                </a:graphic>
-                <wp14:sizeRelH relativeFrom="margin">
-                  <wp14:pctWidth>0</wp14:pctWidth>
-                </wp14:sizeRelH>
-                <wp14:sizeRelV relativeFrom="margin">
-                  <wp14:pctHeight>0</wp14:pctHeight>
-                </wp14:sizeRelV>
-              </wp:anchor>
-            </w:drawing>
-          </mc:Choice>
-          <mc:Fallback>
-            <w:pict>
-              <v:shape w14:anchorId="7F77ECD5" id="_x0000_s1032" type="#_x0000_t202" style="position:absolute;left:0;text-align:left;margin-left:21.05pt;margin-top:15.7pt;width:76pt;height:19.7pt;z-index:251697152;visibility:visible;mso-wrap-style:square;mso-width-percent:0;mso-height-percent:0;mso-wrap-distance-left:9pt;mso-wrap-distance-top:3.6pt;mso-wrap-distance-right:9pt;mso-wrap-distance-bottom:3.6pt;mso-position-horizontal:absolute;mso-position-horizontal-relative:page;mso-position-vertical:absolute;mso-position-vertical-relative:text;mso-width-percent:0;mso-height-percent:0;mso-width-relative:margin;mso-height-relative:margin;v-text-anchor:top" o:gfxdata="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" filled="f" stroked="f">
-                <v:textbox>
-                  <w:txbxContent>
-                    <w:p>
-                      <w:r>
-                        <w:t>FRUITORE</w:t>
-                      </w:r>
-                    </w:p>
-                  </w:txbxContent>
-                </v:textbox>
-                <w10:wrap type="square" anchorx="page"/>
-              </v:shape>
             </w:pict>
           </mc:Fallback>
         </mc:AlternateContent>
@@ -1763,6 +1756,122 @@
           <w:szCs w:val="32"/>
         </w:rPr>
       </w:pPr>
+      <w:r>
+        <w:rPr>
+          <w:noProof/>
+        </w:rPr>
+        <mc:AlternateContent>
+          <mc:Choice Requires="wps">
+            <w:drawing>
+              <wp:anchor distT="0" distB="0" distL="114300" distR="114300" simplePos="0" relativeHeight="251706368" behindDoc="0" locked="0" layoutInCell="1" allowOverlap="1" wp14:anchorId="55259B7F" wp14:editId="1ECB3805">
+                <wp:simplePos x="0" y="0"/>
+                <wp:positionH relativeFrom="margin">
+                  <wp:posOffset>4827995</wp:posOffset>
+                </wp:positionH>
+                <wp:positionV relativeFrom="paragraph">
+                  <wp:posOffset>145687</wp:posOffset>
+                </wp:positionV>
+                <wp:extent cx="1016000" cy="770255"/>
+                <wp:effectExtent l="19050" t="19050" r="12700" b="10795"/>
+                <wp:wrapNone/>
+                <wp:docPr id="95" name="Ovale 95"/>
+                <wp:cNvGraphicFramePr/>
+                <a:graphic xmlns:a="http://schemas.openxmlformats.org/drawingml/2006/main">
+                  <a:graphicData uri="http://schemas.microsoft.com/office/word/2010/wordprocessingShape">
+                    <wps:wsp>
+                      <wps:cNvSpPr/>
+                      <wps:spPr>
+                        <a:xfrm>
+                          <a:off x="0" y="0"/>
+                          <a:ext cx="1016000" cy="770255"/>
+                        </a:xfrm>
+                        <a:prstGeom prst="ellipse">
+                          <a:avLst/>
+                        </a:prstGeom>
+                        <a:ln w="28575"/>
+                      </wps:spPr>
+                      <wps:style>
+                        <a:lnRef idx="2">
+                          <a:schemeClr val="dk1"/>
+                        </a:lnRef>
+                        <a:fillRef idx="1">
+                          <a:schemeClr val="lt1"/>
+                        </a:fillRef>
+                        <a:effectRef idx="0">
+                          <a:schemeClr val="dk1"/>
+                        </a:effectRef>
+                        <a:fontRef idx="minor">
+                          <a:schemeClr val="dk1"/>
+                        </a:fontRef>
+                      </wps:style>
+                      <wps:txbx>
+                        <w:txbxContent>
+                          <w:p>
+                            <w:pPr>
+                              <w:jc w:val="center"/>
+                              <w:rPr>
+                                <w:sz w:val="18"/>
+                                <w:szCs w:val="18"/>
+                              </w:rPr>
+                            </w:pPr>
+                            <w:r>
+                              <w:rPr>
+                                <w:sz w:val="18"/>
+                                <w:szCs w:val="18"/>
+                              </w:rPr>
+                              <w:t>Verifica operatore</w:t>
+                            </w:r>
+                          </w:p>
+                        </w:txbxContent>
+                      </wps:txbx>
+                      <wps:bodyPr rot="0" spcFirstLastPara="0" vertOverflow="overflow" horzOverflow="overflow" vert="horz" wrap="square" lIns="91440" tIns="45720" rIns="91440" bIns="45720" numCol="1" spcCol="0" rtlCol="0" fromWordArt="0" anchor="ctr" anchorCtr="0" forceAA="0" compatLnSpc="1">
+                        <a:prstTxWarp prst="textNoShape">
+                          <a:avLst/>
+                        </a:prstTxWarp>
+                        <a:noAutofit/>
+                      </wps:bodyPr>
+                    </wps:wsp>
+                  </a:graphicData>
+                </a:graphic>
+                <wp14:sizeRelH relativeFrom="margin">
+                  <wp14:pctWidth>0</wp14:pctWidth>
+                </wp14:sizeRelH>
+                <wp14:sizeRelV relativeFrom="margin">
+                  <wp14:pctHeight>0</wp14:pctHeight>
+                </wp14:sizeRelV>
+              </wp:anchor>
+            </w:drawing>
+          </mc:Choice>
+          <mc:Fallback>
+            <w:pict>
+              <v:oval w14:anchorId="55259B7F" id="Ovale 95" o:spid="_x0000_s1034" style="position:absolute;left:0;text-align:left;margin-left:380.15pt;margin-top:11.45pt;width:80pt;height:60.65pt;z-index:251706368;visibility:visible;mso-wrap-style:square;mso-width-percent:0;mso-height-percent:0;mso-wrap-distance-left:9pt;mso-wrap-distance-top:0;mso-wrap-distance-right:9pt;mso-wrap-distance-bottom:0;mso-position-horizontal:absolute;mso-position-horizontal-relative:margin;mso-position-vertical:absolute;mso-position-vertical-relative:text;mso-width-percent:0;mso-height-percent:0;mso-width-relative:margin;mso-height-relative:margin;v-text-anchor:middle" o:gfxdata="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" fillcolor="white [3201]" strokecolor="black [3200]" strokeweight="2.25pt">
+                <v:stroke joinstyle="miter"/>
+                <v:textbox>
+                  <w:txbxContent>
+                    <w:p>
+                      <w:pPr>
+                        <w:jc w:val="center"/>
+                        <w:rPr>
+                          <w:sz w:val="18"/>
+                          <w:szCs w:val="18"/>
+                        </w:rPr>
+                      </w:pPr>
+                      <w:r>
+                        <w:rPr>
+                          <w:sz w:val="18"/>
+                          <w:szCs w:val="18"/>
+                        </w:rPr>
+                        <w:t>Verifica operatore</w:t>
+                      </w:r>
+                    </w:p>
+                  </w:txbxContent>
+                </v:textbox>
+                <w10:wrap anchorx="margin"/>
+              </v:oval>
+            </w:pict>
+          </mc:Fallback>
+        </mc:AlternateContent>
+      </w:r>
       <w:r>
         <w:rPr>
           <w:noProof/>
@@ -1854,7 +1963,7 @@
           </mc:Choice>
           <mc:Fallback>
             <w:pict>
-              <v:shape w14:anchorId="7530EC55" id="_x0000_s1033" type="#_x0000_t202" style="position:absolute;left:0;text-align:left;margin-left:357.8pt;margin-top:14.2pt;width:76.65pt;height:110.6pt;z-index:251736064;visibility:visible;mso-wrap-style:square;mso-width-percent:0;mso-height-percent:200;mso-wrap-distance-left:9pt;mso-wrap-distance-top:3.6pt;mso-wrap-distance-right:9pt;mso-wrap-distance-bottom:3.6pt;mso-position-horizontal:absolute;mso-position-horizontal-relative:page;mso-position-vertical:absolute;mso-position-vertical-relative:text;mso-width-percent:0;mso-height-percent:200;mso-width-relative:margin;mso-height-relative:margin;v-text-anchor:top" o:gfxdata="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" filled="f" stroked="f">
+              <v:shape w14:anchorId="7530EC55" id="_x0000_s1035" type="#_x0000_t202" style="position:absolute;left:0;text-align:left;margin-left:357.8pt;margin-top:14.2pt;width:76.65pt;height:110.6pt;z-index:251736064;visibility:visible;mso-wrap-style:square;mso-width-percent:0;mso-height-percent:200;mso-wrap-distance-left:9pt;mso-wrap-distance-top:3.6pt;mso-wrap-distance-right:9pt;mso-wrap-distance-bottom:3.6pt;mso-position-horizontal:absolute;mso-position-horizontal-relative:page;mso-position-vertical:absolute;mso-position-vertical-relative:text;mso-width-percent:0;mso-height-percent:200;mso-width-relative:margin;mso-height-relative:margin;v-text-anchor:top" o:gfxdata="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" filled="f" stroked="f">
                 <v:textbox style="mso-fit-shape-to-text:t">
                   <w:txbxContent>
                     <w:p>
@@ -1876,122 +1985,6 @@
                 </v:textbox>
                 <w10:wrap type="square" anchorx="page"/>
               </v:shape>
-            </w:pict>
-          </mc:Fallback>
-        </mc:AlternateContent>
-      </w:r>
-      <w:r>
-        <w:rPr>
-          <w:noProof/>
-        </w:rPr>
-        <mc:AlternateContent>
-          <mc:Choice Requires="wps">
-            <w:drawing>
-              <wp:anchor distT="0" distB="0" distL="114300" distR="114300" simplePos="0" relativeHeight="251706368" behindDoc="0" locked="0" layoutInCell="1" allowOverlap="1" wp14:anchorId="55259B7F" wp14:editId="1ECB3805">
-                <wp:simplePos x="0" y="0"/>
-                <wp:positionH relativeFrom="margin">
-                  <wp:posOffset>4740910</wp:posOffset>
-                </wp:positionH>
-                <wp:positionV relativeFrom="paragraph">
-                  <wp:posOffset>36830</wp:posOffset>
-                </wp:positionV>
-                <wp:extent cx="1016000" cy="770255"/>
-                <wp:effectExtent l="19050" t="19050" r="12700" b="10795"/>
-                <wp:wrapNone/>
-                <wp:docPr id="95" name="Ovale 95"/>
-                <wp:cNvGraphicFramePr/>
-                <a:graphic xmlns:a="http://schemas.openxmlformats.org/drawingml/2006/main">
-                  <a:graphicData uri="http://schemas.microsoft.com/office/word/2010/wordprocessingShape">
-                    <wps:wsp>
-                      <wps:cNvSpPr/>
-                      <wps:spPr>
-                        <a:xfrm>
-                          <a:off x="0" y="0"/>
-                          <a:ext cx="1016000" cy="770255"/>
-                        </a:xfrm>
-                        <a:prstGeom prst="ellipse">
-                          <a:avLst/>
-                        </a:prstGeom>
-                        <a:ln w="28575"/>
-                      </wps:spPr>
-                      <wps:style>
-                        <a:lnRef idx="2">
-                          <a:schemeClr val="dk1"/>
-                        </a:lnRef>
-                        <a:fillRef idx="1">
-                          <a:schemeClr val="lt1"/>
-                        </a:fillRef>
-                        <a:effectRef idx="0">
-                          <a:schemeClr val="dk1"/>
-                        </a:effectRef>
-                        <a:fontRef idx="minor">
-                          <a:schemeClr val="dk1"/>
-                        </a:fontRef>
-                      </wps:style>
-                      <wps:txbx>
-                        <w:txbxContent>
-                          <w:p>
-                            <w:pPr>
-                              <w:jc w:val="center"/>
-                              <w:rPr>
-                                <w:sz w:val="18"/>
-                                <w:szCs w:val="18"/>
-                              </w:rPr>
-                            </w:pPr>
-                            <w:r>
-                              <w:rPr>
-                                <w:sz w:val="18"/>
-                                <w:szCs w:val="18"/>
-                              </w:rPr>
-                              <w:t>Verifica operatore</w:t>
-                            </w:r>
-                          </w:p>
-                        </w:txbxContent>
-                      </wps:txbx>
-                      <wps:bodyPr rot="0" spcFirstLastPara="0" vertOverflow="overflow" horzOverflow="overflow" vert="horz" wrap="square" lIns="91440" tIns="45720" rIns="91440" bIns="45720" numCol="1" spcCol="0" rtlCol="0" fromWordArt="0" anchor="ctr" anchorCtr="0" forceAA="0" compatLnSpc="1">
-                        <a:prstTxWarp prst="textNoShape">
-                          <a:avLst/>
-                        </a:prstTxWarp>
-                        <a:noAutofit/>
-                      </wps:bodyPr>
-                    </wps:wsp>
-                  </a:graphicData>
-                </a:graphic>
-                <wp14:sizeRelH relativeFrom="margin">
-                  <wp14:pctWidth>0</wp14:pctWidth>
-                </wp14:sizeRelH>
-                <wp14:sizeRelV relativeFrom="margin">
-                  <wp14:pctHeight>0</wp14:pctHeight>
-                </wp14:sizeRelV>
-              </wp:anchor>
-            </w:drawing>
-          </mc:Choice>
-          <mc:Fallback>
-            <w:pict>
-              <v:oval w14:anchorId="55259B7F" id="Ovale 95" o:spid="_x0000_s1034" style="position:absolute;left:0;text-align:left;margin-left:373.3pt;margin-top:2.9pt;width:80pt;height:60.65pt;z-index:251706368;visibility:visible;mso-wrap-style:square;mso-width-percent:0;mso-height-percent:0;mso-wrap-distance-left:9pt;mso-wrap-distance-top:0;mso-wrap-distance-right:9pt;mso-wrap-distance-bottom:0;mso-position-horizontal:absolute;mso-position-horizontal-relative:margin;mso-position-vertical:absolute;mso-position-vertical-relative:text;mso-width-percent:0;mso-height-percent:0;mso-width-relative:margin;mso-height-relative:margin;v-text-anchor:middle" o:gfxdata="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" fillcolor="white [3201]" strokecolor="black [3200]" strokeweight="2.25pt">
-                <v:stroke joinstyle="miter"/>
-                <v:textbox>
-                  <w:txbxContent>
-                    <w:p>
-                      <w:pPr>
-                        <w:jc w:val="center"/>
-                        <w:rPr>
-                          <w:sz w:val="18"/>
-                          <w:szCs w:val="18"/>
-                        </w:rPr>
-                      </w:pPr>
-                      <w:r>
-                        <w:rPr>
-                          <w:sz w:val="18"/>
-                          <w:szCs w:val="18"/>
-                        </w:rPr>
-                        <w:t>Verifica operatore</w:t>
-                      </w:r>
-                    </w:p>
-                  </w:txbxContent>
-                </v:textbox>
-                <w10:wrap anchorx="margin"/>
-              </v:oval>
             </w:pict>
           </mc:Fallback>
         </mc:AlternateContent>
@@ -2085,7 +2078,7 @@
           </mc:Choice>
           <mc:Fallback>
             <w:pict>
-              <v:oval w14:anchorId="7878F18D" id="Ovale 94" o:spid="_x0000_s1035" style="position:absolute;left:0;text-align:left;margin-left:148.3pt;margin-top:13.45pt;width:153pt;height:53pt;z-index:251705344;visibility:visible;mso-wrap-style:square;mso-width-percent:0;mso-height-percent:0;mso-wrap-distance-left:9pt;mso-wrap-distance-top:0;mso-wrap-distance-right:9pt;mso-wrap-distance-bottom:0;mso-position-horizontal:absolute;mso-position-horizontal-relative:margin;mso-position-vertical:absolute;mso-position-vertical-relative:text;mso-width-percent:0;mso-height-percent:0;mso-width-relative:margin;mso-height-relative:margin;v-text-anchor:middle" o:gfxdata="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" fillcolor="white [3201]" strokecolor="black [3200]" strokeweight="2.25pt">
+              <v:oval w14:anchorId="7878F18D" id="Ovale 94" o:spid="_x0000_s1036" style="position:absolute;left:0;text-align:left;margin-left:148.3pt;margin-top:13.45pt;width:153pt;height:53pt;z-index:251705344;visibility:visible;mso-wrap-style:square;mso-width-percent:0;mso-height-percent:0;mso-wrap-distance-left:9pt;mso-wrap-distance-top:0;mso-wrap-distance-right:9pt;mso-wrap-distance-bottom:0;mso-position-horizontal:absolute;mso-position-horizontal-relative:margin;mso-position-vertical:absolute;mso-position-vertical-relative:text;mso-width-percent:0;mso-height-percent:0;mso-width-relative:margin;mso-height-relative:margin;v-text-anchor:middle" o:gfxdata="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" fillcolor="white [3201]" strokecolor="black [3200]" strokeweight="2.25pt">
                 <v:stroke joinstyle="miter"/>
                 <v:textbox>
                   <w:txbxContent>
@@ -2195,7 +2188,7 @@
           </mc:Choice>
           <mc:Fallback>
             <w:pict>
-              <v:shape w14:anchorId="60DF8961" id="_x0000_s1036" type="#_x0000_t202" style="position:absolute;left:0;text-align:left;margin-left:396.65pt;margin-top:14.3pt;width:76.65pt;height:110.6pt;z-index:251738112;visibility:visible;mso-wrap-style:square;mso-width-percent:0;mso-height-percent:200;mso-wrap-distance-left:9pt;mso-wrap-distance-top:3.6pt;mso-wrap-distance-right:9pt;mso-wrap-distance-bottom:3.6pt;mso-position-horizontal:absolute;mso-position-horizontal-relative:page;mso-position-vertical:absolute;mso-position-vertical-relative:text;mso-width-percent:0;mso-height-percent:200;mso-width-relative:margin;mso-height-relative:margin;v-text-anchor:top" o:gfxdata="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" filled="f" stroked="f">
+              <v:shape w14:anchorId="60DF8961" id="_x0000_s1037" type="#_x0000_t202" style="position:absolute;left:0;text-align:left;margin-left:396.65pt;margin-top:14.3pt;width:76.65pt;height:110.6pt;z-index:251738112;visibility:visible;mso-wrap-style:square;mso-width-percent:0;mso-height-percent:200;mso-wrap-distance-left:9pt;mso-wrap-distance-top:3.6pt;mso-wrap-distance-right:9pt;mso-wrap-distance-bottom:3.6pt;mso-position-horizontal:absolute;mso-position-horizontal-relative:page;mso-position-vertical:absolute;mso-position-vertical-relative:text;mso-width-percent:0;mso-height-percent:200;mso-width-relative:margin;mso-height-relative:margin;v-text-anchor:top" o:gfxdata="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" filled="f" stroked="f">
                 <v:textbox style="mso-fit-shape-to-text:t">
                   <w:txbxContent>
                     <w:p>
@@ -2224,87 +2217,6 @@
           <w:szCs w:val="32"/>
         </w:rPr>
       </w:pPr>
-      <w:r>
-        <w:rPr>
-          <w:b/>
-          <w:noProof/>
-          <w:sz w:val="32"/>
-          <w:szCs w:val="32"/>
-        </w:rPr>
-        <mc:AlternateContent>
-          <mc:Choice Requires="wps">
-            <w:drawing>
-              <wp:anchor distT="0" distB="0" distL="114300" distR="114300" simplePos="0" relativeHeight="251707392" behindDoc="0" locked="0" layoutInCell="1" allowOverlap="1" wp14:anchorId="23AD7689" wp14:editId="50A9344B">
-                <wp:simplePos x="0" y="0"/>
-                <wp:positionH relativeFrom="column">
-                  <wp:posOffset>3863785</wp:posOffset>
-                </wp:positionH>
-                <wp:positionV relativeFrom="paragraph">
-                  <wp:posOffset>187177</wp:posOffset>
-                </wp:positionV>
-                <wp:extent cx="855024" cy="45719"/>
-                <wp:effectExtent l="0" t="76200" r="2540" b="69215"/>
-                <wp:wrapNone/>
-                <wp:docPr id="97" name="Connettore 2 97"/>
-                <wp:cNvGraphicFramePr/>
-                <a:graphic xmlns:a="http://schemas.openxmlformats.org/drawingml/2006/main">
-                  <a:graphicData uri="http://schemas.microsoft.com/office/word/2010/wordprocessingShape">
-                    <wps:wsp>
-                      <wps:cNvCnPr/>
-                      <wps:spPr>
-                        <a:xfrm flipV="1">
-                          <a:off x="0" y="0"/>
-                          <a:ext cx="855024" cy="45719"/>
-                        </a:xfrm>
-                        <a:prstGeom prst="straightConnector1">
-                          <a:avLst/>
-                        </a:prstGeom>
-                        <a:ln w="9525" cap="flat" cmpd="sng" algn="ctr">
-                          <a:solidFill>
-                            <a:schemeClr val="dk1"/>
-                          </a:solidFill>
-                          <a:prstDash val="dash"/>
-                          <a:round/>
-                          <a:headEnd type="none" w="med" len="med"/>
-                          <a:tailEnd type="arrow" w="med" len="med"/>
-                        </a:ln>
-                      </wps:spPr>
-                      <wps:style>
-                        <a:lnRef idx="0">
-                          <a:scrgbClr r="0" g="0" b="0"/>
-                        </a:lnRef>
-                        <a:fillRef idx="0">
-                          <a:scrgbClr r="0" g="0" b="0"/>
-                        </a:fillRef>
-                        <a:effectRef idx="0">
-                          <a:scrgbClr r="0" g="0" b="0"/>
-                        </a:effectRef>
-                        <a:fontRef idx="minor">
-                          <a:schemeClr val="tx1"/>
-                        </a:fontRef>
-                      </wps:style>
-                      <wps:bodyPr/>
-                    </wps:wsp>
-                  </a:graphicData>
-                </a:graphic>
-                <wp14:sizeRelH relativeFrom="margin">
-                  <wp14:pctWidth>0</wp14:pctWidth>
-                </wp14:sizeRelH>
-                <wp14:sizeRelV relativeFrom="margin">
-                  <wp14:pctHeight>0</wp14:pctHeight>
-                </wp14:sizeRelV>
-              </wp:anchor>
-            </w:drawing>
-          </mc:Choice>
-          <mc:Fallback>
-            <w:pict>
-              <v:shape w14:anchorId="2E16D246" id="Connettore 2 97" o:spid="_x0000_s1026" type="#_x0000_t32" style="position:absolute;margin-left:304.25pt;margin-top:14.75pt;width:67.3pt;height:3.6pt;flip:y;z-index:251707392;visibility:visible;mso-wrap-style:square;mso-width-percent:0;mso-height-percent:0;mso-wrap-distance-left:9pt;mso-wrap-distance-top:0;mso-wrap-distance-right:9pt;mso-wrap-distance-bottom:0;mso-position-horizontal:absolute;mso-position-horizontal-relative:text;mso-position-vertical:absolute;mso-position-vertical-relative:text;mso-width-percent:0;mso-height-percent:0;mso-width-relative:margin;mso-height-relative:margin" o:gfxdata="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" strokecolor="black [3200]">
-                <v:stroke dashstyle="dash" endarrow="open"/>
-              </v:shape>
-            </w:pict>
-          </mc:Fallback>
-        </mc:AlternateContent>
-      </w:r>
       <w:r>
         <w:rPr>
           <w:b/>
@@ -2379,7 +2291,7 @@
           </mc:Choice>
           <mc:Fallback>
             <w:pict>
-              <v:shape w14:anchorId="2490B1FD" id="Connettore 2 108" o:spid="_x0000_s1026" type="#_x0000_t32" style="position:absolute;margin-left:28.4pt;margin-top:18.5pt;width:119.7pt;height:3.6pt;flip:y;z-index:251713536;visibility:visible;mso-wrap-style:square;mso-width-percent:0;mso-height-percent:0;mso-wrap-distance-left:9pt;mso-wrap-distance-top:0;mso-wrap-distance-right:9pt;mso-wrap-distance-bottom:0;mso-position-horizontal:absolute;mso-position-horizontal-relative:text;mso-position-vertical:absolute;mso-position-vertical-relative:text;mso-width-percent:0;mso-height-percent:0;mso-width-relative:margin;mso-height-relative:margin" o:gfxdata="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" strokecolor="black [3200]">
+              <v:shape w14:anchorId="4AEC8099" id="Connettore 2 108" o:spid="_x0000_s1026" type="#_x0000_t32" style="position:absolute;margin-left:28.4pt;margin-top:18.5pt;width:119.7pt;height:3.6pt;flip:y;z-index:251713536;visibility:visible;mso-wrap-style:square;mso-width-percent:0;mso-height-percent:0;mso-wrap-distance-left:9pt;mso-wrap-distance-top:0;mso-wrap-distance-right:9pt;mso-wrap-distance-bottom:0;mso-position-horizontal:absolute;mso-position-horizontal-relative:text;mso-position-vertical:absolute;mso-position-vertical-relative:text;mso-width-percent:0;mso-height-percent:0;mso-width-relative:margin;mso-height-relative:margin" o:gfxdata="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" strokecolor="black [3200]">
                 <v:stroke endarrow="open"/>
               </v:shape>
             </w:pict>
@@ -2406,10 +2318,10 @@
               <wp:anchor distT="45720" distB="45720" distL="114300" distR="114300" simplePos="0" relativeHeight="251749376" behindDoc="0" locked="0" layoutInCell="1" allowOverlap="1" wp14:anchorId="127B8DD0" wp14:editId="28FC2048">
                 <wp:simplePos x="0" y="0"/>
                 <wp:positionH relativeFrom="page">
-                  <wp:posOffset>380909</wp:posOffset>
+                  <wp:posOffset>195308</wp:posOffset>
                 </wp:positionH>
                 <wp:positionV relativeFrom="paragraph">
-                  <wp:posOffset>309426</wp:posOffset>
+                  <wp:posOffset>309245</wp:posOffset>
                 </wp:positionV>
                 <wp:extent cx="1079500" cy="250190"/>
                 <wp:effectExtent l="0" t="0" r="0" b="0"/>
@@ -2477,7 +2389,7 @@
           </mc:Choice>
           <mc:Fallback>
             <w:pict>
-              <v:shape w14:anchorId="127B8DD0" id="_x0000_s1037" type="#_x0000_t202" style="position:absolute;left:0;text-align:left;margin-left:30pt;margin-top:24.35pt;width:85pt;height:19.7pt;z-index:251749376;visibility:visible;mso-wrap-style:square;mso-width-percent:0;mso-height-percent:0;mso-wrap-distance-left:9pt;mso-wrap-distance-top:3.6pt;mso-wrap-distance-right:9pt;mso-wrap-distance-bottom:3.6pt;mso-position-horizontal:absolute;mso-position-horizontal-relative:page;mso-position-vertical:absolute;mso-position-vertical-relative:text;mso-width-percent:0;mso-height-percent:0;mso-width-relative:margin;mso-height-relative:margin;v-text-anchor:top" o:gfxdata="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" filled="f" stroked="f">
+              <v:shape w14:anchorId="127B8DD0" id="_x0000_s1038" type="#_x0000_t202" style="position:absolute;left:0;text-align:left;margin-left:15.4pt;margin-top:24.35pt;width:85pt;height:19.7pt;z-index:251749376;visibility:visible;mso-wrap-style:square;mso-width-percent:0;mso-height-percent:0;mso-wrap-distance-left:9pt;mso-wrap-distance-top:3.6pt;mso-wrap-distance-right:9pt;mso-wrap-distance-bottom:3.6pt;mso-position-horizontal:absolute;mso-position-horizontal-relative:page;mso-position-vertical:absolute;mso-position-vertical-relative:text;mso-width-percent:0;mso-height-percent:0;mso-width-relative:margin;mso-height-relative:margin;v-text-anchor:top" o:gfxdata="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" filled="f" stroked="f">
                 <v:textbox>
                   <w:txbxContent>
                     <w:p>
@@ -2493,6 +2405,87 @@
           </mc:Fallback>
         </mc:AlternateContent>
       </w:r>
+      <w:r>
+        <w:rPr>
+          <w:b/>
+          <w:noProof/>
+          <w:sz w:val="32"/>
+          <w:szCs w:val="32"/>
+        </w:rPr>
+        <mc:AlternateContent>
+          <mc:Choice Requires="wps">
+            <w:drawing>
+              <wp:anchor distT="0" distB="0" distL="114300" distR="114300" simplePos="0" relativeHeight="251707392" behindDoc="0" locked="0" layoutInCell="1" allowOverlap="1" wp14:anchorId="23AD7689" wp14:editId="50A9344B">
+                <wp:simplePos x="0" y="0"/>
+                <wp:positionH relativeFrom="column">
+                  <wp:posOffset>3862796</wp:posOffset>
+                </wp:positionH>
+                <wp:positionV relativeFrom="paragraph">
+                  <wp:posOffset>11157</wp:posOffset>
+                </wp:positionV>
+                <wp:extent cx="968828" cy="45719"/>
+                <wp:effectExtent l="0" t="38100" r="41275" b="107315"/>
+                <wp:wrapNone/>
+                <wp:docPr id="97" name="Connettore 2 97"/>
+                <wp:cNvGraphicFramePr/>
+                <a:graphic xmlns:a="http://schemas.openxmlformats.org/drawingml/2006/main">
+                  <a:graphicData uri="http://schemas.microsoft.com/office/word/2010/wordprocessingShape">
+                    <wps:wsp>
+                      <wps:cNvCnPr/>
+                      <wps:spPr>
+                        <a:xfrm>
+                          <a:off x="0" y="0"/>
+                          <a:ext cx="968828" cy="45719"/>
+                        </a:xfrm>
+                        <a:prstGeom prst="straightConnector1">
+                          <a:avLst/>
+                        </a:prstGeom>
+                        <a:ln w="9525" cap="flat" cmpd="sng" algn="ctr">
+                          <a:solidFill>
+                            <a:schemeClr val="dk1"/>
+                          </a:solidFill>
+                          <a:prstDash val="dash"/>
+                          <a:round/>
+                          <a:headEnd type="none" w="med" len="med"/>
+                          <a:tailEnd type="arrow" w="med" len="med"/>
+                        </a:ln>
+                      </wps:spPr>
+                      <wps:style>
+                        <a:lnRef idx="0">
+                          <a:scrgbClr r="0" g="0" b="0"/>
+                        </a:lnRef>
+                        <a:fillRef idx="0">
+                          <a:scrgbClr r="0" g="0" b="0"/>
+                        </a:fillRef>
+                        <a:effectRef idx="0">
+                          <a:scrgbClr r="0" g="0" b="0"/>
+                        </a:effectRef>
+                        <a:fontRef idx="minor">
+                          <a:schemeClr val="tx1"/>
+                        </a:fontRef>
+                      </wps:style>
+                      <wps:bodyPr/>
+                    </wps:wsp>
+                  </a:graphicData>
+                </a:graphic>
+                <wp14:sizeRelH relativeFrom="margin">
+                  <wp14:pctWidth>0</wp14:pctWidth>
+                </wp14:sizeRelH>
+                <wp14:sizeRelV relativeFrom="margin">
+                  <wp14:pctHeight>0</wp14:pctHeight>
+                </wp14:sizeRelV>
+              </wp:anchor>
+            </w:drawing>
+          </mc:Choice>
+          <mc:Fallback>
+            <w:pict>
+              <v:shape w14:anchorId="40B80936" id="Connettore 2 97" o:spid="_x0000_s1026" type="#_x0000_t32" style="position:absolute;margin-left:304.15pt;margin-top:.9pt;width:76.3pt;height:3.6pt;z-index:251707392;visibility:visible;mso-wrap-style:square;mso-width-percent:0;mso-height-percent:0;mso-wrap-distance-left:9pt;mso-wrap-distance-top:0;mso-wrap-distance-right:9pt;mso-wrap-distance-bottom:0;mso-position-horizontal:absolute;mso-position-horizontal-relative:text;mso-position-vertical:absolute;mso-position-vertical-relative:text;mso-width-percent:0;mso-height-percent:0;mso-width-relative:margin;mso-height-relative:margin" o:gfxdata="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" strokecolor="black [3200]">
+                <v:stroke dashstyle="dash" endarrow="open"/>
+              </v:shape>
+            </w:pict>
+          </mc:Fallback>
+        </mc:AlternateContent>
+      </w:r>
     </w:p>
     <w:p>
       <w:pPr>
@@ -2512,6 +2505,8 @@
           <w:szCs w:val="32"/>
         </w:rPr>
       </w:pPr>
+      <w:bookmarkStart w:id="0" w:name="_GoBack"/>
+      <w:bookmarkEnd w:id="0"/>
     </w:p>
     <w:p>
       <w:pPr>

</xml_diff>